<commit_message>
updated outline for container chapter
</commit_message>
<xml_diff>
--- a/outlines/S-Container.docx
+++ b/outlines/S-Container.docx
@@ -22,17 +22,95 @@
           <w:lang w:eastAsia="de-DE"/>
         </w:rPr>
       </w:pPr>
-      <w:bookmarkStart w:id="1" w:name="_GoBack"/>
-      <w:bookmarkEnd w:id="1"/>
-      <w:ins w:id="2" w:author="Yves Staudenmaier" w:date="2020-03-13T17:06:00Z">
-        <w:r>
-          <w:rPr>
-            <w:rFonts w:ascii="Times New Roman" w:eastAsia="Times New Roman" w:hAnsi="Times New Roman" w:cs="Times New Roman"/>
-            <w:sz w:val="24"/>
-            <w:szCs w:val="24"/>
-            <w:lang w:eastAsia="de-DE"/>
-          </w:rPr>
-          <w:t xml:space="preserve">“IEEE Xplore Full Text PDF.” Accessed January 24, 2020. </w:t>
+      <w:ins w:id="1" w:author="Yves Staudenmaier" w:date="2020-03-13T17:06:00Z">
+        <w:r>
+          <w:rPr>
+            <w:rFonts w:ascii="Times New Roman" w:eastAsia="Times New Roman" w:hAnsi="Times New Roman" w:cs="Times New Roman"/>
+            <w:sz w:val="24"/>
+            <w:szCs w:val="24"/>
+            <w:lang w:eastAsia="de-DE"/>
+          </w:rPr>
+          <w:t xml:space="preserve">“IEEE </w:t>
+        </w:r>
+        <w:proofErr w:type="spellStart"/>
+        <w:r>
+          <w:rPr>
+            <w:rFonts w:ascii="Times New Roman" w:eastAsia="Times New Roman" w:hAnsi="Times New Roman" w:cs="Times New Roman"/>
+            <w:sz w:val="24"/>
+            <w:szCs w:val="24"/>
+            <w:lang w:eastAsia="de-DE"/>
+          </w:rPr>
+          <w:t>Xplore</w:t>
+        </w:r>
+        <w:proofErr w:type="spellEnd"/>
+        <w:r>
+          <w:rPr>
+            <w:rFonts w:ascii="Times New Roman" w:eastAsia="Times New Roman" w:hAnsi="Times New Roman" w:cs="Times New Roman"/>
+            <w:sz w:val="24"/>
+            <w:szCs w:val="24"/>
+            <w:lang w:eastAsia="de-DE"/>
+          </w:rPr>
+          <w:t xml:space="preserve"> </w:t>
+        </w:r>
+        <w:proofErr w:type="spellStart"/>
+        <w:r>
+          <w:rPr>
+            <w:rFonts w:ascii="Times New Roman" w:eastAsia="Times New Roman" w:hAnsi="Times New Roman" w:cs="Times New Roman"/>
+            <w:sz w:val="24"/>
+            <w:szCs w:val="24"/>
+            <w:lang w:eastAsia="de-DE"/>
+          </w:rPr>
+          <w:t>Full</w:t>
+        </w:r>
+        <w:proofErr w:type="spellEnd"/>
+        <w:r>
+          <w:rPr>
+            <w:rFonts w:ascii="Times New Roman" w:eastAsia="Times New Roman" w:hAnsi="Times New Roman" w:cs="Times New Roman"/>
+            <w:sz w:val="24"/>
+            <w:szCs w:val="24"/>
+            <w:lang w:eastAsia="de-DE"/>
+          </w:rPr>
+          <w:t xml:space="preserve"> Text PDF.” </w:t>
+        </w:r>
+        <w:proofErr w:type="spellStart"/>
+        <w:r>
+          <w:rPr>
+            <w:rFonts w:ascii="Times New Roman" w:eastAsia="Times New Roman" w:hAnsi="Times New Roman" w:cs="Times New Roman"/>
+            <w:sz w:val="24"/>
+            <w:szCs w:val="24"/>
+            <w:lang w:eastAsia="de-DE"/>
+          </w:rPr>
+          <w:t>Accessed</w:t>
+        </w:r>
+        <w:proofErr w:type="spellEnd"/>
+        <w:r>
+          <w:rPr>
+            <w:rFonts w:ascii="Times New Roman" w:eastAsia="Times New Roman" w:hAnsi="Times New Roman" w:cs="Times New Roman"/>
+            <w:sz w:val="24"/>
+            <w:szCs w:val="24"/>
+            <w:lang w:eastAsia="de-DE"/>
+          </w:rPr>
+          <w:t xml:space="preserve"> </w:t>
+        </w:r>
+        <w:proofErr w:type="spellStart"/>
+        <w:r>
+          <w:rPr>
+            <w:rFonts w:ascii="Times New Roman" w:eastAsia="Times New Roman" w:hAnsi="Times New Roman" w:cs="Times New Roman"/>
+            <w:sz w:val="24"/>
+            <w:szCs w:val="24"/>
+            <w:lang w:eastAsia="de-DE"/>
+          </w:rPr>
+          <w:t>January</w:t>
+        </w:r>
+        <w:proofErr w:type="spellEnd"/>
+        <w:r>
+          <w:rPr>
+            <w:rFonts w:ascii="Times New Roman" w:eastAsia="Times New Roman" w:hAnsi="Times New Roman" w:cs="Times New Roman"/>
+            <w:sz w:val="24"/>
+            <w:szCs w:val="24"/>
+            <w:lang w:eastAsia="de-DE"/>
+          </w:rPr>
+          <w:t xml:space="preserve"> 24, 2020. </w:t>
         </w:r>
         <w:r>
           <w:rPr>
@@ -97,22 +175,102 @@
         <w:spacing w:after="0" w:line="240" w:lineRule="auto"/>
         <w:ind w:hanging="480"/>
         <w:rPr>
-          <w:ins w:id="3" w:author="Yves Staudenmaier" w:date="2020-03-13T17:06:00Z"/>
+          <w:ins w:id="2" w:author="Yves Staudenmaier" w:date="2020-03-13T17:06:00Z"/>
           <w:rFonts w:ascii="Times New Roman" w:eastAsia="Times New Roman" w:hAnsi="Times New Roman" w:cs="Times New Roman"/>
           <w:sz w:val="24"/>
           <w:szCs w:val="24"/>
           <w:lang w:eastAsia="de-DE"/>
         </w:rPr>
       </w:pPr>
-      <w:ins w:id="4" w:author="Yves Staudenmaier" w:date="2020-03-13T17:06:00Z">
-        <w:r>
-          <w:rPr>
-            <w:rFonts w:ascii="Times New Roman" w:eastAsia="Times New Roman" w:hAnsi="Times New Roman" w:cs="Times New Roman"/>
-            <w:sz w:val="24"/>
-            <w:szCs w:val="24"/>
-            <w:lang w:eastAsia="de-DE"/>
-          </w:rPr>
-          <w:t xml:space="preserve">“IEEE Xplore Full Text PDF.” Accessed January 24, 2020. </w:t>
+      <w:ins w:id="3" w:author="Yves Staudenmaier" w:date="2020-03-13T17:06:00Z">
+        <w:r>
+          <w:rPr>
+            <w:rFonts w:ascii="Times New Roman" w:eastAsia="Times New Roman" w:hAnsi="Times New Roman" w:cs="Times New Roman"/>
+            <w:sz w:val="24"/>
+            <w:szCs w:val="24"/>
+            <w:lang w:eastAsia="de-DE"/>
+          </w:rPr>
+          <w:t xml:space="preserve">“IEEE </w:t>
+        </w:r>
+        <w:proofErr w:type="spellStart"/>
+        <w:r>
+          <w:rPr>
+            <w:rFonts w:ascii="Times New Roman" w:eastAsia="Times New Roman" w:hAnsi="Times New Roman" w:cs="Times New Roman"/>
+            <w:sz w:val="24"/>
+            <w:szCs w:val="24"/>
+            <w:lang w:eastAsia="de-DE"/>
+          </w:rPr>
+          <w:t>Xplore</w:t>
+        </w:r>
+        <w:proofErr w:type="spellEnd"/>
+        <w:r>
+          <w:rPr>
+            <w:rFonts w:ascii="Times New Roman" w:eastAsia="Times New Roman" w:hAnsi="Times New Roman" w:cs="Times New Roman"/>
+            <w:sz w:val="24"/>
+            <w:szCs w:val="24"/>
+            <w:lang w:eastAsia="de-DE"/>
+          </w:rPr>
+          <w:t xml:space="preserve"> </w:t>
+        </w:r>
+        <w:proofErr w:type="spellStart"/>
+        <w:r>
+          <w:rPr>
+            <w:rFonts w:ascii="Times New Roman" w:eastAsia="Times New Roman" w:hAnsi="Times New Roman" w:cs="Times New Roman"/>
+            <w:sz w:val="24"/>
+            <w:szCs w:val="24"/>
+            <w:lang w:eastAsia="de-DE"/>
+          </w:rPr>
+          <w:t>Full</w:t>
+        </w:r>
+        <w:proofErr w:type="spellEnd"/>
+        <w:r>
+          <w:rPr>
+            <w:rFonts w:ascii="Times New Roman" w:eastAsia="Times New Roman" w:hAnsi="Times New Roman" w:cs="Times New Roman"/>
+            <w:sz w:val="24"/>
+            <w:szCs w:val="24"/>
+            <w:lang w:eastAsia="de-DE"/>
+          </w:rPr>
+          <w:t xml:space="preserve"> Text PDF.” </w:t>
+        </w:r>
+        <w:proofErr w:type="spellStart"/>
+        <w:r>
+          <w:rPr>
+            <w:rFonts w:ascii="Times New Roman" w:eastAsia="Times New Roman" w:hAnsi="Times New Roman" w:cs="Times New Roman"/>
+            <w:sz w:val="24"/>
+            <w:szCs w:val="24"/>
+            <w:lang w:eastAsia="de-DE"/>
+          </w:rPr>
+          <w:t>Accessed</w:t>
+        </w:r>
+        <w:proofErr w:type="spellEnd"/>
+        <w:r>
+          <w:rPr>
+            <w:rFonts w:ascii="Times New Roman" w:eastAsia="Times New Roman" w:hAnsi="Times New Roman" w:cs="Times New Roman"/>
+            <w:sz w:val="24"/>
+            <w:szCs w:val="24"/>
+            <w:lang w:eastAsia="de-DE"/>
+          </w:rPr>
+          <w:t xml:space="preserve"> </w:t>
+        </w:r>
+        <w:proofErr w:type="spellStart"/>
+        <w:r>
+          <w:rPr>
+            <w:rFonts w:ascii="Times New Roman" w:eastAsia="Times New Roman" w:hAnsi="Times New Roman" w:cs="Times New Roman"/>
+            <w:sz w:val="24"/>
+            <w:szCs w:val="24"/>
+            <w:lang w:eastAsia="de-DE"/>
+          </w:rPr>
+          <w:t>January</w:t>
+        </w:r>
+        <w:proofErr w:type="spellEnd"/>
+        <w:r>
+          <w:rPr>
+            <w:rFonts w:ascii="Times New Roman" w:eastAsia="Times New Roman" w:hAnsi="Times New Roman" w:cs="Times New Roman"/>
+            <w:sz w:val="24"/>
+            <w:szCs w:val="24"/>
+            <w:lang w:eastAsia="de-DE"/>
+          </w:rPr>
+          <w:t xml:space="preserve"> 24, 2020. </w:t>
         </w:r>
         <w:r>
           <w:rPr>
@@ -177,22 +335,184 @@
         <w:spacing w:after="0" w:line="240" w:lineRule="auto"/>
         <w:ind w:hanging="480"/>
         <w:rPr>
-          <w:ins w:id="5" w:author="Yves Staudenmaier" w:date="2020-03-13T17:06:00Z"/>
+          <w:ins w:id="4" w:author="Yves Staudenmaier" w:date="2020-03-13T17:06:00Z"/>
           <w:rFonts w:ascii="Times New Roman" w:eastAsia="Times New Roman" w:hAnsi="Times New Roman" w:cs="Times New Roman"/>
           <w:sz w:val="24"/>
           <w:szCs w:val="24"/>
           <w:lang w:eastAsia="de-DE"/>
         </w:rPr>
       </w:pPr>
-      <w:ins w:id="6" w:author="Yves Staudenmaier" w:date="2020-03-13T17:06:00Z">
-        <w:r>
-          <w:rPr>
-            <w:rFonts w:ascii="Times New Roman" w:eastAsia="Times New Roman" w:hAnsi="Times New Roman" w:cs="Times New Roman"/>
-            <w:sz w:val="24"/>
-            <w:szCs w:val="24"/>
-            <w:lang w:eastAsia="de-DE"/>
-          </w:rPr>
-          <w:t xml:space="preserve">“Kharb - 2016 - Automated Deployment of Software Containers Using .Pdf.” Accessed January 24, 2020. </w:t>
+      <w:ins w:id="5" w:author="Yves Staudenmaier" w:date="2020-03-13T17:06:00Z">
+        <w:r>
+          <w:rPr>
+            <w:rFonts w:ascii="Times New Roman" w:eastAsia="Times New Roman" w:hAnsi="Times New Roman" w:cs="Times New Roman"/>
+            <w:sz w:val="24"/>
+            <w:szCs w:val="24"/>
+            <w:lang w:eastAsia="de-DE"/>
+          </w:rPr>
+          <w:t>“</w:t>
+        </w:r>
+        <w:proofErr w:type="spellStart"/>
+        <w:r>
+          <w:rPr>
+            <w:rFonts w:ascii="Times New Roman" w:eastAsia="Times New Roman" w:hAnsi="Times New Roman" w:cs="Times New Roman"/>
+            <w:sz w:val="24"/>
+            <w:szCs w:val="24"/>
+            <w:lang w:eastAsia="de-DE"/>
+          </w:rPr>
+          <w:t>Kharb</w:t>
+        </w:r>
+        <w:proofErr w:type="spellEnd"/>
+        <w:r>
+          <w:rPr>
+            <w:rFonts w:ascii="Times New Roman" w:eastAsia="Times New Roman" w:hAnsi="Times New Roman" w:cs="Times New Roman"/>
+            <w:sz w:val="24"/>
+            <w:szCs w:val="24"/>
+            <w:lang w:eastAsia="de-DE"/>
+          </w:rPr>
+          <w:t xml:space="preserve"> - 2016 - </w:t>
+        </w:r>
+        <w:proofErr w:type="spellStart"/>
+        <w:r>
+          <w:rPr>
+            <w:rFonts w:ascii="Times New Roman" w:eastAsia="Times New Roman" w:hAnsi="Times New Roman" w:cs="Times New Roman"/>
+            <w:sz w:val="24"/>
+            <w:szCs w:val="24"/>
+            <w:lang w:eastAsia="de-DE"/>
+          </w:rPr>
+          <w:t>Automated</w:t>
+        </w:r>
+        <w:proofErr w:type="spellEnd"/>
+        <w:r>
+          <w:rPr>
+            <w:rFonts w:ascii="Times New Roman" w:eastAsia="Times New Roman" w:hAnsi="Times New Roman" w:cs="Times New Roman"/>
+            <w:sz w:val="24"/>
+            <w:szCs w:val="24"/>
+            <w:lang w:eastAsia="de-DE"/>
+          </w:rPr>
+          <w:t xml:space="preserve"> </w:t>
+        </w:r>
+        <w:proofErr w:type="spellStart"/>
+        <w:r>
+          <w:rPr>
+            <w:rFonts w:ascii="Times New Roman" w:eastAsia="Times New Roman" w:hAnsi="Times New Roman" w:cs="Times New Roman"/>
+            <w:sz w:val="24"/>
+            <w:szCs w:val="24"/>
+            <w:lang w:eastAsia="de-DE"/>
+          </w:rPr>
+          <w:t>Deployment</w:t>
+        </w:r>
+        <w:proofErr w:type="spellEnd"/>
+        <w:r>
+          <w:rPr>
+            <w:rFonts w:ascii="Times New Roman" w:eastAsia="Times New Roman" w:hAnsi="Times New Roman" w:cs="Times New Roman"/>
+            <w:sz w:val="24"/>
+            <w:szCs w:val="24"/>
+            <w:lang w:eastAsia="de-DE"/>
+          </w:rPr>
+          <w:t xml:space="preserve"> </w:t>
+        </w:r>
+        <w:proofErr w:type="spellStart"/>
+        <w:r>
+          <w:rPr>
+            <w:rFonts w:ascii="Times New Roman" w:eastAsia="Times New Roman" w:hAnsi="Times New Roman" w:cs="Times New Roman"/>
+            <w:sz w:val="24"/>
+            <w:szCs w:val="24"/>
+            <w:lang w:eastAsia="de-DE"/>
+          </w:rPr>
+          <w:t>of</w:t>
+        </w:r>
+        <w:proofErr w:type="spellEnd"/>
+        <w:r>
+          <w:rPr>
+            <w:rFonts w:ascii="Times New Roman" w:eastAsia="Times New Roman" w:hAnsi="Times New Roman" w:cs="Times New Roman"/>
+            <w:sz w:val="24"/>
+            <w:szCs w:val="24"/>
+            <w:lang w:eastAsia="de-DE"/>
+          </w:rPr>
+          <w:t xml:space="preserve"> Software Containers </w:t>
+        </w:r>
+        <w:proofErr w:type="spellStart"/>
+        <w:proofErr w:type="gramStart"/>
+        <w:r>
+          <w:rPr>
+            <w:rFonts w:ascii="Times New Roman" w:eastAsia="Times New Roman" w:hAnsi="Times New Roman" w:cs="Times New Roman"/>
+            <w:sz w:val="24"/>
+            <w:szCs w:val="24"/>
+            <w:lang w:eastAsia="de-DE"/>
+          </w:rPr>
+          <w:t>Using</w:t>
+        </w:r>
+        <w:proofErr w:type="spellEnd"/>
+        <w:r>
+          <w:rPr>
+            <w:rFonts w:ascii="Times New Roman" w:eastAsia="Times New Roman" w:hAnsi="Times New Roman" w:cs="Times New Roman"/>
+            <w:sz w:val="24"/>
+            <w:szCs w:val="24"/>
+            <w:lang w:eastAsia="de-DE"/>
+          </w:rPr>
+          <w:t xml:space="preserve"> .</w:t>
+        </w:r>
+        <w:proofErr w:type="spellStart"/>
+        <w:r>
+          <w:rPr>
+            <w:rFonts w:ascii="Times New Roman" w:eastAsia="Times New Roman" w:hAnsi="Times New Roman" w:cs="Times New Roman"/>
+            <w:sz w:val="24"/>
+            <w:szCs w:val="24"/>
+            <w:lang w:eastAsia="de-DE"/>
+          </w:rPr>
+          <w:t>Pdf</w:t>
+        </w:r>
+        <w:proofErr w:type="spellEnd"/>
+        <w:proofErr w:type="gramEnd"/>
+        <w:r>
+          <w:rPr>
+            <w:rFonts w:ascii="Times New Roman" w:eastAsia="Times New Roman" w:hAnsi="Times New Roman" w:cs="Times New Roman"/>
+            <w:sz w:val="24"/>
+            <w:szCs w:val="24"/>
+            <w:lang w:eastAsia="de-DE"/>
+          </w:rPr>
+          <w:t xml:space="preserve">.” </w:t>
+        </w:r>
+        <w:proofErr w:type="spellStart"/>
+        <w:r>
+          <w:rPr>
+            <w:rFonts w:ascii="Times New Roman" w:eastAsia="Times New Roman" w:hAnsi="Times New Roman" w:cs="Times New Roman"/>
+            <w:sz w:val="24"/>
+            <w:szCs w:val="24"/>
+            <w:lang w:eastAsia="de-DE"/>
+          </w:rPr>
+          <w:t>Accessed</w:t>
+        </w:r>
+        <w:proofErr w:type="spellEnd"/>
+        <w:r>
+          <w:rPr>
+            <w:rFonts w:ascii="Times New Roman" w:eastAsia="Times New Roman" w:hAnsi="Times New Roman" w:cs="Times New Roman"/>
+            <w:sz w:val="24"/>
+            <w:szCs w:val="24"/>
+            <w:lang w:eastAsia="de-DE"/>
+          </w:rPr>
+          <w:t xml:space="preserve"> </w:t>
+        </w:r>
+        <w:proofErr w:type="spellStart"/>
+        <w:r>
+          <w:rPr>
+            <w:rFonts w:ascii="Times New Roman" w:eastAsia="Times New Roman" w:hAnsi="Times New Roman" w:cs="Times New Roman"/>
+            <w:sz w:val="24"/>
+            <w:szCs w:val="24"/>
+            <w:lang w:eastAsia="de-DE"/>
+          </w:rPr>
+          <w:t>January</w:t>
+        </w:r>
+        <w:proofErr w:type="spellEnd"/>
+        <w:r>
+          <w:rPr>
+            <w:rFonts w:ascii="Times New Roman" w:eastAsia="Times New Roman" w:hAnsi="Times New Roman" w:cs="Times New Roman"/>
+            <w:sz w:val="24"/>
+            <w:szCs w:val="24"/>
+            <w:lang w:eastAsia="de-DE"/>
+          </w:rPr>
+          <w:t xml:space="preserve"> 24, 2020. </w:t>
         </w:r>
         <w:r>
           <w:rPr>
@@ -257,22 +577,102 @@
         <w:spacing w:after="0" w:line="240" w:lineRule="auto"/>
         <w:ind w:hanging="480"/>
         <w:rPr>
-          <w:ins w:id="7" w:author="Yves Staudenmaier" w:date="2020-03-13T17:07:00Z"/>
+          <w:ins w:id="6" w:author="Yves Staudenmaier" w:date="2020-03-13T17:07:00Z"/>
           <w:rFonts w:ascii="Times New Roman" w:eastAsia="Times New Roman" w:hAnsi="Times New Roman" w:cs="Times New Roman"/>
           <w:sz w:val="24"/>
           <w:szCs w:val="24"/>
           <w:lang w:eastAsia="de-DE"/>
         </w:rPr>
       </w:pPr>
-      <w:ins w:id="8" w:author="Yves Staudenmaier" w:date="2020-03-13T17:07:00Z">
-        <w:r>
-          <w:rPr>
-            <w:rFonts w:ascii="Times New Roman" w:eastAsia="Times New Roman" w:hAnsi="Times New Roman" w:cs="Times New Roman"/>
-            <w:sz w:val="24"/>
-            <w:szCs w:val="24"/>
-            <w:lang w:eastAsia="de-DE"/>
-          </w:rPr>
-          <w:t>“Singh and Singh - 2016 - Containers &amp; Docker Emerging Roles &amp; Future of Cl.Pdf,” n.d.</w:t>
+      <w:ins w:id="7" w:author="Yves Staudenmaier" w:date="2020-03-13T17:07:00Z">
+        <w:r>
+          <w:rPr>
+            <w:rFonts w:ascii="Times New Roman" w:eastAsia="Times New Roman" w:hAnsi="Times New Roman" w:cs="Times New Roman"/>
+            <w:sz w:val="24"/>
+            <w:szCs w:val="24"/>
+            <w:lang w:eastAsia="de-DE"/>
+          </w:rPr>
+          <w:t xml:space="preserve">“Singh and Singh - 2016 - Containers &amp; Docker Emerging </w:t>
+        </w:r>
+        <w:proofErr w:type="spellStart"/>
+        <w:r>
+          <w:rPr>
+            <w:rFonts w:ascii="Times New Roman" w:eastAsia="Times New Roman" w:hAnsi="Times New Roman" w:cs="Times New Roman"/>
+            <w:sz w:val="24"/>
+            <w:szCs w:val="24"/>
+            <w:lang w:eastAsia="de-DE"/>
+          </w:rPr>
+          <w:t>Roles</w:t>
+        </w:r>
+        <w:proofErr w:type="spellEnd"/>
+        <w:r>
+          <w:rPr>
+            <w:rFonts w:ascii="Times New Roman" w:eastAsia="Times New Roman" w:hAnsi="Times New Roman" w:cs="Times New Roman"/>
+            <w:sz w:val="24"/>
+            <w:szCs w:val="24"/>
+            <w:lang w:eastAsia="de-DE"/>
+          </w:rPr>
+          <w:t xml:space="preserve"> &amp; Future </w:t>
+        </w:r>
+        <w:proofErr w:type="spellStart"/>
+        <w:r>
+          <w:rPr>
+            <w:rFonts w:ascii="Times New Roman" w:eastAsia="Times New Roman" w:hAnsi="Times New Roman" w:cs="Times New Roman"/>
+            <w:sz w:val="24"/>
+            <w:szCs w:val="24"/>
+            <w:lang w:eastAsia="de-DE"/>
+          </w:rPr>
+          <w:t>of</w:t>
+        </w:r>
+        <w:proofErr w:type="spellEnd"/>
+        <w:r>
+          <w:rPr>
+            <w:rFonts w:ascii="Times New Roman" w:eastAsia="Times New Roman" w:hAnsi="Times New Roman" w:cs="Times New Roman"/>
+            <w:sz w:val="24"/>
+            <w:szCs w:val="24"/>
+            <w:lang w:eastAsia="de-DE"/>
+          </w:rPr>
+          <w:t xml:space="preserve"> </w:t>
+        </w:r>
+        <w:proofErr w:type="spellStart"/>
+        <w:r>
+          <w:rPr>
+            <w:rFonts w:ascii="Times New Roman" w:eastAsia="Times New Roman" w:hAnsi="Times New Roman" w:cs="Times New Roman"/>
+            <w:sz w:val="24"/>
+            <w:szCs w:val="24"/>
+            <w:lang w:eastAsia="de-DE"/>
+          </w:rPr>
+          <w:t>Cl.Pdf</w:t>
+        </w:r>
+        <w:proofErr w:type="spellEnd"/>
+        <w:r>
+          <w:rPr>
+            <w:rFonts w:ascii="Times New Roman" w:eastAsia="Times New Roman" w:hAnsi="Times New Roman" w:cs="Times New Roman"/>
+            <w:sz w:val="24"/>
+            <w:szCs w:val="24"/>
+            <w:lang w:eastAsia="de-DE"/>
+          </w:rPr>
+          <w:t xml:space="preserve">,” </w:t>
+        </w:r>
+        <w:proofErr w:type="spellStart"/>
+        <w:r>
+          <w:rPr>
+            <w:rFonts w:ascii="Times New Roman" w:eastAsia="Times New Roman" w:hAnsi="Times New Roman" w:cs="Times New Roman"/>
+            <w:sz w:val="24"/>
+            <w:szCs w:val="24"/>
+            <w:lang w:eastAsia="de-DE"/>
+          </w:rPr>
+          <w:t>n.d</w:t>
+        </w:r>
+        <w:proofErr w:type="spellEnd"/>
+        <w:r>
+          <w:rPr>
+            <w:rFonts w:ascii="Times New Roman" w:eastAsia="Times New Roman" w:hAnsi="Times New Roman" w:cs="Times New Roman"/>
+            <w:sz w:val="24"/>
+            <w:szCs w:val="24"/>
+            <w:lang w:eastAsia="de-DE"/>
+          </w:rPr>
+          <w:t>.</w:t>
         </w:r>
       </w:ins>
     </w:p>
@@ -281,22 +681,162 @@
         <w:spacing w:after="0" w:line="240" w:lineRule="auto"/>
         <w:ind w:hanging="480"/>
         <w:rPr>
-          <w:ins w:id="9" w:author="Yves Staudenmaier" w:date="2020-03-13T17:07:00Z"/>
+          <w:ins w:id="8" w:author="Yves Staudenmaier" w:date="2020-03-13T17:07:00Z"/>
           <w:rFonts w:ascii="Times New Roman" w:eastAsia="Times New Roman" w:hAnsi="Times New Roman" w:cs="Times New Roman"/>
           <w:sz w:val="24"/>
           <w:szCs w:val="24"/>
           <w:lang w:eastAsia="de-DE"/>
         </w:rPr>
       </w:pPr>
-      <w:ins w:id="10" w:author="Yves Staudenmaier" w:date="2020-03-13T17:07:00Z">
-        <w:r>
-          <w:rPr>
-            <w:rFonts w:ascii="Times New Roman" w:eastAsia="Times New Roman" w:hAnsi="Times New Roman" w:cs="Times New Roman"/>
-            <w:sz w:val="24"/>
-            <w:szCs w:val="24"/>
-            <w:lang w:eastAsia="de-DE"/>
-          </w:rPr>
-          <w:t>“Dua et al. - 2014 - Virtualization vs Containerization to Support PaaS.Pdf,” n.d.</w:t>
+      <w:ins w:id="9" w:author="Yves Staudenmaier" w:date="2020-03-13T17:07:00Z">
+        <w:r>
+          <w:rPr>
+            <w:rFonts w:ascii="Times New Roman" w:eastAsia="Times New Roman" w:hAnsi="Times New Roman" w:cs="Times New Roman"/>
+            <w:sz w:val="24"/>
+            <w:szCs w:val="24"/>
+            <w:lang w:eastAsia="de-DE"/>
+          </w:rPr>
+          <w:t>“</w:t>
+        </w:r>
+        <w:proofErr w:type="spellStart"/>
+        <w:r>
+          <w:rPr>
+            <w:rFonts w:ascii="Times New Roman" w:eastAsia="Times New Roman" w:hAnsi="Times New Roman" w:cs="Times New Roman"/>
+            <w:sz w:val="24"/>
+            <w:szCs w:val="24"/>
+            <w:lang w:eastAsia="de-DE"/>
+          </w:rPr>
+          <w:t>Dua</w:t>
+        </w:r>
+        <w:proofErr w:type="spellEnd"/>
+        <w:r>
+          <w:rPr>
+            <w:rFonts w:ascii="Times New Roman" w:eastAsia="Times New Roman" w:hAnsi="Times New Roman" w:cs="Times New Roman"/>
+            <w:sz w:val="24"/>
+            <w:szCs w:val="24"/>
+            <w:lang w:eastAsia="de-DE"/>
+          </w:rPr>
+          <w:t xml:space="preserve"> et al. - 2014 - </w:t>
+        </w:r>
+        <w:proofErr w:type="spellStart"/>
+        <w:r>
+          <w:rPr>
+            <w:rFonts w:ascii="Times New Roman" w:eastAsia="Times New Roman" w:hAnsi="Times New Roman" w:cs="Times New Roman"/>
+            <w:sz w:val="24"/>
+            <w:szCs w:val="24"/>
+            <w:lang w:eastAsia="de-DE"/>
+          </w:rPr>
+          <w:t>Virtualization</w:t>
+        </w:r>
+        <w:proofErr w:type="spellEnd"/>
+        <w:r>
+          <w:rPr>
+            <w:rFonts w:ascii="Times New Roman" w:eastAsia="Times New Roman" w:hAnsi="Times New Roman" w:cs="Times New Roman"/>
+            <w:sz w:val="24"/>
+            <w:szCs w:val="24"/>
+            <w:lang w:eastAsia="de-DE"/>
+          </w:rPr>
+          <w:t xml:space="preserve"> </w:t>
+        </w:r>
+        <w:proofErr w:type="spellStart"/>
+        <w:r>
+          <w:rPr>
+            <w:rFonts w:ascii="Times New Roman" w:eastAsia="Times New Roman" w:hAnsi="Times New Roman" w:cs="Times New Roman"/>
+            <w:sz w:val="24"/>
+            <w:szCs w:val="24"/>
+            <w:lang w:eastAsia="de-DE"/>
+          </w:rPr>
+          <w:t>vs</w:t>
+        </w:r>
+        <w:proofErr w:type="spellEnd"/>
+        <w:r>
+          <w:rPr>
+            <w:rFonts w:ascii="Times New Roman" w:eastAsia="Times New Roman" w:hAnsi="Times New Roman" w:cs="Times New Roman"/>
+            <w:sz w:val="24"/>
+            <w:szCs w:val="24"/>
+            <w:lang w:eastAsia="de-DE"/>
+          </w:rPr>
+          <w:t xml:space="preserve"> </w:t>
+        </w:r>
+        <w:proofErr w:type="spellStart"/>
+        <w:r>
+          <w:rPr>
+            <w:rFonts w:ascii="Times New Roman" w:eastAsia="Times New Roman" w:hAnsi="Times New Roman" w:cs="Times New Roman"/>
+            <w:sz w:val="24"/>
+            <w:szCs w:val="24"/>
+            <w:lang w:eastAsia="de-DE"/>
+          </w:rPr>
+          <w:t>Containerization</w:t>
+        </w:r>
+        <w:proofErr w:type="spellEnd"/>
+        <w:r>
+          <w:rPr>
+            <w:rFonts w:ascii="Times New Roman" w:eastAsia="Times New Roman" w:hAnsi="Times New Roman" w:cs="Times New Roman"/>
+            <w:sz w:val="24"/>
+            <w:szCs w:val="24"/>
+            <w:lang w:eastAsia="de-DE"/>
+          </w:rPr>
+          <w:t xml:space="preserve"> </w:t>
+        </w:r>
+        <w:proofErr w:type="spellStart"/>
+        <w:r>
+          <w:rPr>
+            <w:rFonts w:ascii="Times New Roman" w:eastAsia="Times New Roman" w:hAnsi="Times New Roman" w:cs="Times New Roman"/>
+            <w:sz w:val="24"/>
+            <w:szCs w:val="24"/>
+            <w:lang w:eastAsia="de-DE"/>
+          </w:rPr>
+          <w:t>to</w:t>
+        </w:r>
+        <w:proofErr w:type="spellEnd"/>
+        <w:r>
+          <w:rPr>
+            <w:rFonts w:ascii="Times New Roman" w:eastAsia="Times New Roman" w:hAnsi="Times New Roman" w:cs="Times New Roman"/>
+            <w:sz w:val="24"/>
+            <w:szCs w:val="24"/>
+            <w:lang w:eastAsia="de-DE"/>
+          </w:rPr>
+          <w:t xml:space="preserve"> Support </w:t>
+        </w:r>
+        <w:proofErr w:type="spellStart"/>
+        <w:r>
+          <w:rPr>
+            <w:rFonts w:ascii="Times New Roman" w:eastAsia="Times New Roman" w:hAnsi="Times New Roman" w:cs="Times New Roman"/>
+            <w:sz w:val="24"/>
+            <w:szCs w:val="24"/>
+            <w:lang w:eastAsia="de-DE"/>
+          </w:rPr>
+          <w:t>PaaS.Pdf</w:t>
+        </w:r>
+        <w:proofErr w:type="spellEnd"/>
+        <w:r>
+          <w:rPr>
+            <w:rFonts w:ascii="Times New Roman" w:eastAsia="Times New Roman" w:hAnsi="Times New Roman" w:cs="Times New Roman"/>
+            <w:sz w:val="24"/>
+            <w:szCs w:val="24"/>
+            <w:lang w:eastAsia="de-DE"/>
+          </w:rPr>
+          <w:t xml:space="preserve">,” </w:t>
+        </w:r>
+        <w:proofErr w:type="spellStart"/>
+        <w:r>
+          <w:rPr>
+            <w:rFonts w:ascii="Times New Roman" w:eastAsia="Times New Roman" w:hAnsi="Times New Roman" w:cs="Times New Roman"/>
+            <w:sz w:val="24"/>
+            <w:szCs w:val="24"/>
+            <w:lang w:eastAsia="de-DE"/>
+          </w:rPr>
+          <w:t>n.d</w:t>
+        </w:r>
+        <w:proofErr w:type="spellEnd"/>
+        <w:r>
+          <w:rPr>
+            <w:rFonts w:ascii="Times New Roman" w:eastAsia="Times New Roman" w:hAnsi="Times New Roman" w:cs="Times New Roman"/>
+            <w:sz w:val="24"/>
+            <w:szCs w:val="24"/>
+            <w:lang w:eastAsia="de-DE"/>
+          </w:rPr>
+          <w:t>.</w:t>
         </w:r>
       </w:ins>
     </w:p>
@@ -305,22 +845,62 @@
         <w:spacing w:after="0" w:line="240" w:lineRule="auto"/>
         <w:ind w:hanging="480"/>
         <w:rPr>
-          <w:ins w:id="11" w:author="Yves Staudenmaier" w:date="2020-03-13T17:08:00Z"/>
+          <w:ins w:id="10" w:author="Yves Staudenmaier" w:date="2020-03-13T17:08:00Z"/>
           <w:rFonts w:ascii="Times New Roman" w:eastAsia="Times New Roman" w:hAnsi="Times New Roman" w:cs="Times New Roman"/>
           <w:sz w:val="24"/>
           <w:szCs w:val="24"/>
           <w:lang w:eastAsia="de-DE"/>
         </w:rPr>
       </w:pPr>
-      <w:ins w:id="12" w:author="Yves Staudenmaier" w:date="2020-03-13T17:08:00Z">
-        <w:r>
-          <w:rPr>
-            <w:rFonts w:ascii="Times New Roman" w:eastAsia="Times New Roman" w:hAnsi="Times New Roman" w:cs="Times New Roman"/>
-            <w:sz w:val="24"/>
-            <w:szCs w:val="24"/>
-            <w:lang w:eastAsia="de-DE"/>
-          </w:rPr>
-          <w:t xml:space="preserve">Pahl, Claus. “Containerization and the PaaS Cloud.” </w:t>
+      <w:ins w:id="11" w:author="Yves Staudenmaier" w:date="2020-03-13T17:08:00Z">
+        <w:r>
+          <w:rPr>
+            <w:rFonts w:ascii="Times New Roman" w:eastAsia="Times New Roman" w:hAnsi="Times New Roman" w:cs="Times New Roman"/>
+            <w:sz w:val="24"/>
+            <w:szCs w:val="24"/>
+            <w:lang w:eastAsia="de-DE"/>
+          </w:rPr>
+          <w:t>Pahl, Claus. “</w:t>
+        </w:r>
+        <w:proofErr w:type="spellStart"/>
+        <w:r>
+          <w:rPr>
+            <w:rFonts w:ascii="Times New Roman" w:eastAsia="Times New Roman" w:hAnsi="Times New Roman" w:cs="Times New Roman"/>
+            <w:sz w:val="24"/>
+            <w:szCs w:val="24"/>
+            <w:lang w:eastAsia="de-DE"/>
+          </w:rPr>
+          <w:t>Containerization</w:t>
+        </w:r>
+        <w:proofErr w:type="spellEnd"/>
+        <w:r>
+          <w:rPr>
+            <w:rFonts w:ascii="Times New Roman" w:eastAsia="Times New Roman" w:hAnsi="Times New Roman" w:cs="Times New Roman"/>
+            <w:sz w:val="24"/>
+            <w:szCs w:val="24"/>
+            <w:lang w:eastAsia="de-DE"/>
+          </w:rPr>
+          <w:t xml:space="preserve"> and </w:t>
+        </w:r>
+        <w:proofErr w:type="spellStart"/>
+        <w:r>
+          <w:rPr>
+            <w:rFonts w:ascii="Times New Roman" w:eastAsia="Times New Roman" w:hAnsi="Times New Roman" w:cs="Times New Roman"/>
+            <w:sz w:val="24"/>
+            <w:szCs w:val="24"/>
+            <w:lang w:eastAsia="de-DE"/>
+          </w:rPr>
+          <w:t>the</w:t>
+        </w:r>
+        <w:proofErr w:type="spellEnd"/>
+        <w:r>
+          <w:rPr>
+            <w:rFonts w:ascii="Times New Roman" w:eastAsia="Times New Roman" w:hAnsi="Times New Roman" w:cs="Times New Roman"/>
+            <w:sz w:val="24"/>
+            <w:szCs w:val="24"/>
+            <w:lang w:eastAsia="de-DE"/>
+          </w:rPr>
+          <w:t xml:space="preserve"> PaaS Cloud.” </w:t>
         </w:r>
         <w:r>
           <w:rPr>
@@ -340,7 +920,27 @@
             <w:szCs w:val="24"/>
             <w:lang w:eastAsia="de-DE"/>
           </w:rPr>
-          <w:t xml:space="preserve"> 2, no. 3 (May 2015): 24–31. </w:t>
+          <w:t xml:space="preserve"> 2, </w:t>
+        </w:r>
+        <w:proofErr w:type="spellStart"/>
+        <w:r>
+          <w:rPr>
+            <w:rFonts w:ascii="Times New Roman" w:eastAsia="Times New Roman" w:hAnsi="Times New Roman" w:cs="Times New Roman"/>
+            <w:sz w:val="24"/>
+            <w:szCs w:val="24"/>
+            <w:lang w:eastAsia="de-DE"/>
+          </w:rPr>
+          <w:t>no</w:t>
+        </w:r>
+        <w:proofErr w:type="spellEnd"/>
+        <w:r>
+          <w:rPr>
+            <w:rFonts w:ascii="Times New Roman" w:eastAsia="Times New Roman" w:hAnsi="Times New Roman" w:cs="Times New Roman"/>
+            <w:sz w:val="24"/>
+            <w:szCs w:val="24"/>
+            <w:lang w:eastAsia="de-DE"/>
+          </w:rPr>
+          <w:t xml:space="preserve">. 3 (May 2015): 24–31. </w:t>
         </w:r>
         <w:r>
           <w:rPr>
@@ -400,7 +1000,191 @@
         </w:r>
       </w:ins>
     </w:p>
-    <w:p/>
+    <w:p>
+      <w:pPr>
+        <w:rPr>
+          <w:ins w:id="12" w:author="Yves Torsten Staudenmaier" w:date="2020-03-16T11:25:00Z"/>
+        </w:rPr>
+      </w:pPr>
+    </w:p>
+    <w:p>
+      <w:pPr>
+        <w:rPr>
+          <w:ins w:id="13" w:author="Yves Torsten Staudenmaier" w:date="2020-03-16T11:25:00Z"/>
+        </w:rPr>
+      </w:pPr>
+    </w:p>
+    <w:p>
+      <w:pPr>
+        <w:pStyle w:val="Listenabsatz"/>
+        <w:numPr>
+          <w:ilvl w:val="0"/>
+          <w:numId w:val="1"/>
+        </w:numPr>
+        <w:rPr>
+          <w:ins w:id="14" w:author="Yves Torsten Staudenmaier" w:date="2020-03-16T11:29:00Z"/>
+        </w:rPr>
+      </w:pPr>
+      <w:ins w:id="15" w:author="Yves Torsten Staudenmaier" w:date="2020-03-16T11:29:00Z">
+        <w:r>
+          <w:t>Einleitung</w:t>
+        </w:r>
+      </w:ins>
+    </w:p>
+    <w:p>
+      <w:pPr>
+        <w:pStyle w:val="Listenabsatz"/>
+        <w:numPr>
+          <w:ilvl w:val="1"/>
+          <w:numId w:val="1"/>
+        </w:numPr>
+        <w:rPr>
+          <w:ins w:id="16" w:author="Yves Torsten Staudenmaier" w:date="2020-03-16T11:29:00Z"/>
+        </w:rPr>
+      </w:pPr>
+      <w:ins w:id="17" w:author="Yves Torsten Staudenmaier" w:date="2020-03-16T11:29:00Z">
+        <w:r>
+          <w:t>Geschichte/Herkunft</w:t>
+        </w:r>
+      </w:ins>
+    </w:p>
+    <w:p>
+      <w:pPr>
+        <w:pStyle w:val="Listenabsatz"/>
+        <w:numPr>
+          <w:ilvl w:val="1"/>
+          <w:numId w:val="1"/>
+        </w:numPr>
+        <w:rPr>
+          <w:ins w:id="18" w:author="Yves Torsten Staudenmaier" w:date="2020-03-16T11:30:00Z"/>
+        </w:rPr>
+      </w:pPr>
+      <w:ins w:id="19" w:author="Yves Torsten Staudenmaier" w:date="2020-03-16T11:30:00Z">
+        <w:r>
+          <w:t>Konzepte/</w:t>
+        </w:r>
+        <w:proofErr w:type="spellStart"/>
+        <w:r>
+          <w:t>fundamentals</w:t>
+        </w:r>
+      </w:ins>
+      <w:proofErr w:type="spellEnd"/>
+      <w:ins w:id="20" w:author="Yves Torsten Staudenmaier" w:date="2020-03-16T11:31:00Z">
+        <w:r>
+          <w:t>/Architektur</w:t>
+        </w:r>
+      </w:ins>
+    </w:p>
+    <w:p>
+      <w:pPr>
+        <w:pStyle w:val="Listenabsatz"/>
+        <w:numPr>
+          <w:ilvl w:val="0"/>
+          <w:numId w:val="1"/>
+        </w:numPr>
+        <w:rPr>
+          <w:ins w:id="21" w:author="Yves Torsten Staudenmaier" w:date="2020-03-16T11:31:00Z"/>
+        </w:rPr>
+      </w:pPr>
+      <w:ins w:id="22" w:author="Yves Torsten Staudenmaier" w:date="2020-03-16T11:30:00Z">
+        <w:r>
+          <w:t xml:space="preserve">Vorteile </w:t>
+        </w:r>
+      </w:ins>
+    </w:p>
+    <w:p>
+      <w:pPr>
+        <w:pStyle w:val="Listenabsatz"/>
+        <w:numPr>
+          <w:ilvl w:val="1"/>
+          <w:numId w:val="1"/>
+        </w:numPr>
+        <w:rPr>
+          <w:ins w:id="23" w:author="Yves Torsten Staudenmaier" w:date="2020-03-16T11:31:00Z"/>
+        </w:rPr>
+      </w:pPr>
+      <w:ins w:id="24" w:author="Yves Torsten Staudenmaier" w:date="2020-03-16T11:31:00Z">
+        <w:r>
+          <w:t xml:space="preserve">Vorteile </w:t>
+        </w:r>
+      </w:ins>
+    </w:p>
+    <w:p>
+      <w:pPr>
+        <w:pStyle w:val="Listenabsatz"/>
+        <w:numPr>
+          <w:ilvl w:val="1"/>
+          <w:numId w:val="1"/>
+        </w:numPr>
+        <w:rPr>
+          <w:ins w:id="25" w:author="Yves Torsten Staudenmaier" w:date="2020-03-16T11:38:00Z"/>
+        </w:rPr>
+      </w:pPr>
+      <w:proofErr w:type="spellStart"/>
+      <w:ins w:id="26" w:author="Yves Torsten Staudenmaier" w:date="2020-03-16T11:31:00Z">
+        <w:r>
+          <w:t>Helps</w:t>
+        </w:r>
+        <w:proofErr w:type="spellEnd"/>
+        <w:r>
+          <w:t xml:space="preserve"> </w:t>
+        </w:r>
+        <w:proofErr w:type="spellStart"/>
+        <w:r>
+          <w:t>with</w:t>
+        </w:r>
+      </w:ins>
+      <w:proofErr w:type="spellEnd"/>
+      <w:ins w:id="27" w:author="Yves Torsten Staudenmaier" w:date="2020-03-16T11:38:00Z">
+        <w:r>
+          <w:t xml:space="preserve"> xx</w:t>
+        </w:r>
+      </w:ins>
+    </w:p>
+    <w:p>
+      <w:pPr>
+        <w:pStyle w:val="Listenabsatz"/>
+        <w:numPr>
+          <w:ilvl w:val="0"/>
+          <w:numId w:val="1"/>
+        </w:numPr>
+        <w:rPr>
+          <w:ins w:id="28" w:author="Yves Torsten Staudenmaier" w:date="2020-03-16T13:05:00Z"/>
+        </w:rPr>
+        <w:pPrChange w:id="29" w:author="Yves Torsten Staudenmaier" w:date="2020-03-16T13:05:00Z">
+          <w:pPr>
+            <w:pStyle w:val="Listenabsatz"/>
+            <w:numPr>
+              <w:ilvl w:val="1"/>
+              <w:numId w:val="1"/>
+            </w:numPr>
+            <w:ind w:left="1440" w:hanging="360"/>
+          </w:pPr>
+        </w:pPrChange>
+      </w:pPr>
+      <w:ins w:id="30" w:author="Yves Torsten Staudenmaier" w:date="2020-03-16T13:05:00Z">
+        <w:r>
+          <w:t>Vergleich VM/Container</w:t>
+        </w:r>
+        <w:r>
+          <w:t xml:space="preserve"> im Bereich PaaS</w:t>
+        </w:r>
+      </w:ins>
+    </w:p>
+    <w:p>
+      <w:pPr>
+        <w:pStyle w:val="Listenabsatz"/>
+        <w:numPr>
+          <w:ilvl w:val="0"/>
+          <w:numId w:val="1"/>
+        </w:numPr>
+        <w:pPrChange w:id="31" w:author="Yves Torsten Staudenmaier" w:date="2020-03-16T13:05:00Z">
+          <w:pPr/>
+        </w:pPrChange>
+      </w:pPr>
+      <w:bookmarkStart w:id="32" w:name="_GoBack"/>
+      <w:bookmarkEnd w:id="32"/>
+    </w:p>
     <w:sectPr>
       <w:pgSz w:w="11906" w:h="16838"/>
       <w:pgMar w:top="1417" w:right="1417" w:bottom="1134" w:left="1417" w:header="708" w:footer="708" w:gutter="0"/>
@@ -411,10 +1195,107 @@
 </w:document>
 </file>
 
+<file path=word/numbering.xml><?xml version="1.0" encoding="utf-8"?>
+<w:numbering xmlns:wpc="http://schemas.microsoft.com/office/word/2010/wordprocessingCanvas" xmlns:cx="http://schemas.microsoft.com/office/drawing/2014/chartex" xmlns:cx1="http://schemas.microsoft.com/office/drawing/2015/9/8/chartex" xmlns:cx2="http://schemas.microsoft.com/office/drawing/2015/10/21/chartex" xmlns:cx3="http://schemas.microsoft.com/office/drawing/2016/5/9/chartex" xmlns:cx4="http://schemas.microsoft.com/office/drawing/2016/5/10/chartex" xmlns:cx5="http://schemas.microsoft.com/office/drawing/2016/5/11/chartex" xmlns:cx6="http://schemas.microsoft.com/office/drawing/2016/5/12/chartex" xmlns:cx7="http://schemas.microsoft.com/office/drawing/2016/5/13/chartex" xmlns:cx8="http://schemas.microsoft.com/office/drawing/2016/5/14/chartex" xmlns:mc="http://schemas.openxmlformats.org/markup-compatibility/2006" xmlns:aink="http://schemas.microsoft.com/office/drawing/2016/ink" xmlns:am3d="http://schemas.microsoft.com/office/drawing/2017/model3d" xmlns:o="urn:schemas-microsoft-com:office:office" xmlns:r="http://schemas.openxmlformats.org/officeDocument/2006/relationships" xmlns:m="http://schemas.openxmlformats.org/officeDocument/2006/math" xmlns:v="urn:schemas-microsoft-com:vml" xmlns:wp14="http://schemas.microsoft.com/office/word/2010/wordprocessingDrawing" xmlns:wp="http://schemas.openxmlformats.org/drawingml/2006/wordprocessingDrawing" xmlns:w10="urn:schemas-microsoft-com:office:word" xmlns:w="http://schemas.openxmlformats.org/wordprocessingml/2006/main" xmlns:w14="http://schemas.microsoft.com/office/word/2010/wordml" xmlns:w15="http://schemas.microsoft.com/office/word/2012/wordml" xmlns:w16cid="http://schemas.microsoft.com/office/word/2016/wordml/cid" xmlns:w16se="http://schemas.microsoft.com/office/word/2015/wordml/symex" xmlns:wpg="http://schemas.microsoft.com/office/word/2010/wordprocessingGroup" xmlns:wpi="http://schemas.microsoft.com/office/word/2010/wordprocessingInk" xmlns:wne="http://schemas.microsoft.com/office/word/2006/wordml" xmlns:wps="http://schemas.microsoft.com/office/word/2010/wordprocessingShape" mc:Ignorable="w14 w15 w16se w16cid wp14">
+  <w:abstractNum w:abstractNumId="0" w15:restartNumberingAfterBreak="0">
+    <w:nsid w:val="0B933C7B"/>
+    <w:multiLevelType w:val="hybridMultilevel"/>
+    <w:tmpl w:val="1450A4A2"/>
+    <w:lvl w:ilvl="0" w:tplc="0407000F">
+      <w:start w:val="1"/>
+      <w:numFmt w:val="decimal"/>
+      <w:lvlText w:val="%1."/>
+      <w:lvlJc w:val="left"/>
+      <w:pPr>
+        <w:ind w:left="720" w:hanging="360"/>
+      </w:pPr>
+    </w:lvl>
+    <w:lvl w:ilvl="1" w:tplc="04070019">
+      <w:start w:val="1"/>
+      <w:numFmt w:val="lowerLetter"/>
+      <w:lvlText w:val="%2."/>
+      <w:lvlJc w:val="left"/>
+      <w:pPr>
+        <w:ind w:left="1440" w:hanging="360"/>
+      </w:pPr>
+    </w:lvl>
+    <w:lvl w:ilvl="2" w:tplc="0407001B" w:tentative="1">
+      <w:start w:val="1"/>
+      <w:numFmt w:val="lowerRoman"/>
+      <w:lvlText w:val="%3."/>
+      <w:lvlJc w:val="right"/>
+      <w:pPr>
+        <w:ind w:left="2160" w:hanging="180"/>
+      </w:pPr>
+    </w:lvl>
+    <w:lvl w:ilvl="3" w:tplc="0407000F" w:tentative="1">
+      <w:start w:val="1"/>
+      <w:numFmt w:val="decimal"/>
+      <w:lvlText w:val="%4."/>
+      <w:lvlJc w:val="left"/>
+      <w:pPr>
+        <w:ind w:left="2880" w:hanging="360"/>
+      </w:pPr>
+    </w:lvl>
+    <w:lvl w:ilvl="4" w:tplc="04070019" w:tentative="1">
+      <w:start w:val="1"/>
+      <w:numFmt w:val="lowerLetter"/>
+      <w:lvlText w:val="%5."/>
+      <w:lvlJc w:val="left"/>
+      <w:pPr>
+        <w:ind w:left="3600" w:hanging="360"/>
+      </w:pPr>
+    </w:lvl>
+    <w:lvl w:ilvl="5" w:tplc="0407001B" w:tentative="1">
+      <w:start w:val="1"/>
+      <w:numFmt w:val="lowerRoman"/>
+      <w:lvlText w:val="%6."/>
+      <w:lvlJc w:val="right"/>
+      <w:pPr>
+        <w:ind w:left="4320" w:hanging="180"/>
+      </w:pPr>
+    </w:lvl>
+    <w:lvl w:ilvl="6" w:tplc="0407000F" w:tentative="1">
+      <w:start w:val="1"/>
+      <w:numFmt w:val="decimal"/>
+      <w:lvlText w:val="%7."/>
+      <w:lvlJc w:val="left"/>
+      <w:pPr>
+        <w:ind w:left="5040" w:hanging="360"/>
+      </w:pPr>
+    </w:lvl>
+    <w:lvl w:ilvl="7" w:tplc="04070019" w:tentative="1">
+      <w:start w:val="1"/>
+      <w:numFmt w:val="lowerLetter"/>
+      <w:lvlText w:val="%8."/>
+      <w:lvlJc w:val="left"/>
+      <w:pPr>
+        <w:ind w:left="5760" w:hanging="360"/>
+      </w:pPr>
+    </w:lvl>
+    <w:lvl w:ilvl="8" w:tplc="0407001B" w:tentative="1">
+      <w:start w:val="1"/>
+      <w:numFmt w:val="lowerRoman"/>
+      <w:lvlText w:val="%9."/>
+      <w:lvlJc w:val="right"/>
+      <w:pPr>
+        <w:ind w:left="6480" w:hanging="180"/>
+      </w:pPr>
+    </w:lvl>
+  </w:abstractNum>
+  <w:num w:numId="1">
+    <w:abstractNumId w:val="0"/>
+  </w:num>
+</w:numbering>
+</file>
+
 <file path=word/people.xml><?xml version="1.0" encoding="utf-8"?>
 <w15:people xmlns:wpc="http://schemas.microsoft.com/office/word/2010/wordprocessingCanvas" xmlns:cx="http://schemas.microsoft.com/office/drawing/2014/chartex" xmlns:cx1="http://schemas.microsoft.com/office/drawing/2015/9/8/chartex" xmlns:cx2="http://schemas.microsoft.com/office/drawing/2015/10/21/chartex" xmlns:cx3="http://schemas.microsoft.com/office/drawing/2016/5/9/chartex" xmlns:cx4="http://schemas.microsoft.com/office/drawing/2016/5/10/chartex" xmlns:cx5="http://schemas.microsoft.com/office/drawing/2016/5/11/chartex" xmlns:cx6="http://schemas.microsoft.com/office/drawing/2016/5/12/chartex" xmlns:cx7="http://schemas.microsoft.com/office/drawing/2016/5/13/chartex" xmlns:cx8="http://schemas.microsoft.com/office/drawing/2016/5/14/chartex" xmlns:mc="http://schemas.openxmlformats.org/markup-compatibility/2006" xmlns:aink="http://schemas.microsoft.com/office/drawing/2016/ink" xmlns:am3d="http://schemas.microsoft.com/office/drawing/2017/model3d" xmlns:o="urn:schemas-microsoft-com:office:office" xmlns:r="http://schemas.openxmlformats.org/officeDocument/2006/relationships" xmlns:m="http://schemas.openxmlformats.org/officeDocument/2006/math" xmlns:v="urn:schemas-microsoft-com:vml" xmlns:wp14="http://schemas.microsoft.com/office/word/2010/wordprocessingDrawing" xmlns:wp="http://schemas.openxmlformats.org/drawingml/2006/wordprocessingDrawing" xmlns:w10="urn:schemas-microsoft-com:office:word" xmlns:w="http://schemas.openxmlformats.org/wordprocessingml/2006/main" xmlns:w14="http://schemas.microsoft.com/office/word/2010/wordml" xmlns:w15="http://schemas.microsoft.com/office/word/2012/wordml" xmlns:w16cid="http://schemas.microsoft.com/office/word/2016/wordml/cid" xmlns:w16se="http://schemas.microsoft.com/office/word/2015/wordml/symex" xmlns:wpg="http://schemas.microsoft.com/office/word/2010/wordprocessingGroup" xmlns:wpi="http://schemas.microsoft.com/office/word/2010/wordprocessingInk" xmlns:wne="http://schemas.microsoft.com/office/word/2006/wordml" xmlns:wps="http://schemas.microsoft.com/office/word/2010/wordprocessingShape" mc:Ignorable="w14 w15 w16se w16cid wp14">
   <w15:person w15:author="Yves Staudenmaier">
     <w15:presenceInfo w15:providerId="AD" w15:userId="S::Yves.Staudenmaier@bwedu.de::e31ec8d8-a178-4185-8ce8-91571e83b04a"/>
+  </w15:person>
+  <w15:person w15:author="Yves Torsten Staudenmaier">
+    <w15:presenceInfo w15:providerId="AD" w15:userId="S::Yves-Torsten.Staudenmaier@sv-informatik.de::40512809-fccd-4b02-b47f-04d7ad1f5ef4"/>
   </w15:person>
 </w15:people>
 </file>
@@ -436,7 +1317,7 @@
       </w:pPr>
     </w:pPrDefault>
   </w:docDefaults>
-  <w:latentStyles w:defLockedState="0" w:defUIPriority="99" w:defSemiHidden="0" w:defUnhideWhenUsed="0" w:defQFormat="0" w:count="377">
+  <w:latentStyles w:defLockedState="0" w:defUIPriority="99" w:defSemiHidden="0" w:defUnhideWhenUsed="0" w:defQFormat="0" w:count="375">
     <w:lsdException w:name="Normal" w:uiPriority="0" w:qFormat="1"/>
     <w:lsdException w:name="heading 1" w:uiPriority="9" w:qFormat="1"/>
     <w:lsdException w:name="heading 2" w:semiHidden="1" w:uiPriority="9" w:unhideWhenUsed="1" w:qFormat="1"/>
@@ -812,8 +1693,6 @@
     <w:lsdException w:name="Smart Hyperlink" w:semiHidden="1" w:unhideWhenUsed="1"/>
     <w:lsdException w:name="Hashtag" w:semiHidden="1" w:unhideWhenUsed="1"/>
     <w:lsdException w:name="Unresolved Mention" w:semiHidden="1" w:unhideWhenUsed="1"/>
-    <w:lsdException w:name="Smart Link" w:semiHidden="1" w:unhideWhenUsed="1"/>
-    <w:lsdException w:name="Smart Link Error" w:semiHidden="1" w:unhideWhenUsed="1"/>
   </w:latentStyles>
   <w:style w:type="paragraph" w:default="1" w:styleId="Standard">
     <w:name w:val="Normal"/>
@@ -890,6 +1769,47 @@
     <w:rPr>
       <w:color w:val="0000FF"/>
       <w:u w:val="single"/>
+    </w:rPr>
+  </w:style>
+  <w:style w:type="paragraph" w:styleId="Listenabsatz">
+    <w:name w:val="List Paragraph"/>
+    <w:basedOn w:val="Standard"/>
+    <w:uiPriority w:val="34"/>
+    <w:qFormat/>
+    <w:rsid w:val="00DD7ECB"/>
+    <w:pPr>
+      <w:ind w:left="720"/>
+      <w:contextualSpacing/>
+    </w:pPr>
+  </w:style>
+  <w:style w:type="paragraph" w:styleId="Sprechblasentext">
+    <w:name w:val="Balloon Text"/>
+    <w:basedOn w:val="Standard"/>
+    <w:link w:val="SprechblasentextZchn"/>
+    <w:uiPriority w:val="99"/>
+    <w:semiHidden/>
+    <w:unhideWhenUsed/>
+    <w:rsid w:val="00DD7ECB"/>
+    <w:pPr>
+      <w:spacing w:after="0" w:line="240" w:lineRule="auto"/>
+    </w:pPr>
+    <w:rPr>
+      <w:rFonts w:ascii="Segoe UI" w:hAnsi="Segoe UI" w:cs="Segoe UI"/>
+      <w:sz w:val="18"/>
+      <w:szCs w:val="18"/>
+    </w:rPr>
+  </w:style>
+  <w:style w:type="character" w:customStyle="1" w:styleId="SprechblasentextZchn">
+    <w:name w:val="Sprechblasentext Zchn"/>
+    <w:basedOn w:val="Absatz-Standardschriftart"/>
+    <w:link w:val="Sprechblasentext"/>
+    <w:uiPriority w:val="99"/>
+    <w:semiHidden/>
+    <w:rsid w:val="00DD7ECB"/>
+    <w:rPr>
+      <w:rFonts w:ascii="Segoe UI" w:hAnsi="Segoe UI" w:cs="Segoe UI"/>
+      <w:sz w:val="18"/>
+      <w:szCs w:val="18"/>
     </w:rPr>
   </w:style>
 </w:styles>

</xml_diff>

<commit_message>
updated: S-Container with a better outline
</commit_message>
<xml_diff>
--- a/outlines/S-Container.docx
+++ b/outlines/S-Container.docx
@@ -30,87 +30,7 @@
             <w:szCs w:val="24"/>
             <w:lang w:eastAsia="de-DE"/>
           </w:rPr>
-          <w:t xml:space="preserve">“IEEE </w:t>
-        </w:r>
-        <w:proofErr w:type="spellStart"/>
-        <w:r>
-          <w:rPr>
-            <w:rFonts w:ascii="Times New Roman" w:eastAsia="Times New Roman" w:hAnsi="Times New Roman" w:cs="Times New Roman"/>
-            <w:sz w:val="24"/>
-            <w:szCs w:val="24"/>
-            <w:lang w:eastAsia="de-DE"/>
-          </w:rPr>
-          <w:t>Xplore</w:t>
-        </w:r>
-        <w:proofErr w:type="spellEnd"/>
-        <w:r>
-          <w:rPr>
-            <w:rFonts w:ascii="Times New Roman" w:eastAsia="Times New Roman" w:hAnsi="Times New Roman" w:cs="Times New Roman"/>
-            <w:sz w:val="24"/>
-            <w:szCs w:val="24"/>
-            <w:lang w:eastAsia="de-DE"/>
-          </w:rPr>
-          <w:t xml:space="preserve"> </w:t>
-        </w:r>
-        <w:proofErr w:type="spellStart"/>
-        <w:r>
-          <w:rPr>
-            <w:rFonts w:ascii="Times New Roman" w:eastAsia="Times New Roman" w:hAnsi="Times New Roman" w:cs="Times New Roman"/>
-            <w:sz w:val="24"/>
-            <w:szCs w:val="24"/>
-            <w:lang w:eastAsia="de-DE"/>
-          </w:rPr>
-          <w:t>Full</w:t>
-        </w:r>
-        <w:proofErr w:type="spellEnd"/>
-        <w:r>
-          <w:rPr>
-            <w:rFonts w:ascii="Times New Roman" w:eastAsia="Times New Roman" w:hAnsi="Times New Roman" w:cs="Times New Roman"/>
-            <w:sz w:val="24"/>
-            <w:szCs w:val="24"/>
-            <w:lang w:eastAsia="de-DE"/>
-          </w:rPr>
-          <w:t xml:space="preserve"> Text PDF.” </w:t>
-        </w:r>
-        <w:proofErr w:type="spellStart"/>
-        <w:r>
-          <w:rPr>
-            <w:rFonts w:ascii="Times New Roman" w:eastAsia="Times New Roman" w:hAnsi="Times New Roman" w:cs="Times New Roman"/>
-            <w:sz w:val="24"/>
-            <w:szCs w:val="24"/>
-            <w:lang w:eastAsia="de-DE"/>
-          </w:rPr>
-          <w:t>Accessed</w:t>
-        </w:r>
-        <w:proofErr w:type="spellEnd"/>
-        <w:r>
-          <w:rPr>
-            <w:rFonts w:ascii="Times New Roman" w:eastAsia="Times New Roman" w:hAnsi="Times New Roman" w:cs="Times New Roman"/>
-            <w:sz w:val="24"/>
-            <w:szCs w:val="24"/>
-            <w:lang w:eastAsia="de-DE"/>
-          </w:rPr>
-          <w:t xml:space="preserve"> </w:t>
-        </w:r>
-        <w:proofErr w:type="spellStart"/>
-        <w:r>
-          <w:rPr>
-            <w:rFonts w:ascii="Times New Roman" w:eastAsia="Times New Roman" w:hAnsi="Times New Roman" w:cs="Times New Roman"/>
-            <w:sz w:val="24"/>
-            <w:szCs w:val="24"/>
-            <w:lang w:eastAsia="de-DE"/>
-          </w:rPr>
-          <w:t>January</w:t>
-        </w:r>
-        <w:proofErr w:type="spellEnd"/>
-        <w:r>
-          <w:rPr>
-            <w:rFonts w:ascii="Times New Roman" w:eastAsia="Times New Roman" w:hAnsi="Times New Roman" w:cs="Times New Roman"/>
-            <w:sz w:val="24"/>
-            <w:szCs w:val="24"/>
-            <w:lang w:eastAsia="de-DE"/>
-          </w:rPr>
-          <w:t xml:space="preserve"> 24, 2020. </w:t>
+          <w:t xml:space="preserve">“IEEE Xplore Full Text PDF.” Accessed January 24, 2020. </w:t>
         </w:r>
         <w:r>
           <w:rPr>
@@ -190,87 +110,7 @@
             <w:szCs w:val="24"/>
             <w:lang w:eastAsia="de-DE"/>
           </w:rPr>
-          <w:t xml:space="preserve">“IEEE </w:t>
-        </w:r>
-        <w:proofErr w:type="spellStart"/>
-        <w:r>
-          <w:rPr>
-            <w:rFonts w:ascii="Times New Roman" w:eastAsia="Times New Roman" w:hAnsi="Times New Roman" w:cs="Times New Roman"/>
-            <w:sz w:val="24"/>
-            <w:szCs w:val="24"/>
-            <w:lang w:eastAsia="de-DE"/>
-          </w:rPr>
-          <w:t>Xplore</w:t>
-        </w:r>
-        <w:proofErr w:type="spellEnd"/>
-        <w:r>
-          <w:rPr>
-            <w:rFonts w:ascii="Times New Roman" w:eastAsia="Times New Roman" w:hAnsi="Times New Roman" w:cs="Times New Roman"/>
-            <w:sz w:val="24"/>
-            <w:szCs w:val="24"/>
-            <w:lang w:eastAsia="de-DE"/>
-          </w:rPr>
-          <w:t xml:space="preserve"> </w:t>
-        </w:r>
-        <w:proofErr w:type="spellStart"/>
-        <w:r>
-          <w:rPr>
-            <w:rFonts w:ascii="Times New Roman" w:eastAsia="Times New Roman" w:hAnsi="Times New Roman" w:cs="Times New Roman"/>
-            <w:sz w:val="24"/>
-            <w:szCs w:val="24"/>
-            <w:lang w:eastAsia="de-DE"/>
-          </w:rPr>
-          <w:t>Full</w:t>
-        </w:r>
-        <w:proofErr w:type="spellEnd"/>
-        <w:r>
-          <w:rPr>
-            <w:rFonts w:ascii="Times New Roman" w:eastAsia="Times New Roman" w:hAnsi="Times New Roman" w:cs="Times New Roman"/>
-            <w:sz w:val="24"/>
-            <w:szCs w:val="24"/>
-            <w:lang w:eastAsia="de-DE"/>
-          </w:rPr>
-          <w:t xml:space="preserve"> Text PDF.” </w:t>
-        </w:r>
-        <w:proofErr w:type="spellStart"/>
-        <w:r>
-          <w:rPr>
-            <w:rFonts w:ascii="Times New Roman" w:eastAsia="Times New Roman" w:hAnsi="Times New Roman" w:cs="Times New Roman"/>
-            <w:sz w:val="24"/>
-            <w:szCs w:val="24"/>
-            <w:lang w:eastAsia="de-DE"/>
-          </w:rPr>
-          <w:t>Accessed</w:t>
-        </w:r>
-        <w:proofErr w:type="spellEnd"/>
-        <w:r>
-          <w:rPr>
-            <w:rFonts w:ascii="Times New Roman" w:eastAsia="Times New Roman" w:hAnsi="Times New Roman" w:cs="Times New Roman"/>
-            <w:sz w:val="24"/>
-            <w:szCs w:val="24"/>
-            <w:lang w:eastAsia="de-DE"/>
-          </w:rPr>
-          <w:t xml:space="preserve"> </w:t>
-        </w:r>
-        <w:proofErr w:type="spellStart"/>
-        <w:r>
-          <w:rPr>
-            <w:rFonts w:ascii="Times New Roman" w:eastAsia="Times New Roman" w:hAnsi="Times New Roman" w:cs="Times New Roman"/>
-            <w:sz w:val="24"/>
-            <w:szCs w:val="24"/>
-            <w:lang w:eastAsia="de-DE"/>
-          </w:rPr>
-          <w:t>January</w:t>
-        </w:r>
-        <w:proofErr w:type="spellEnd"/>
-        <w:r>
-          <w:rPr>
-            <w:rFonts w:ascii="Times New Roman" w:eastAsia="Times New Roman" w:hAnsi="Times New Roman" w:cs="Times New Roman"/>
-            <w:sz w:val="24"/>
-            <w:szCs w:val="24"/>
-            <w:lang w:eastAsia="de-DE"/>
-          </w:rPr>
-          <w:t xml:space="preserve"> 24, 2020. </w:t>
+          <w:t xml:space="preserve">“IEEE Xplore Full Text PDF.” Accessed January 24, 2020. </w:t>
         </w:r>
         <w:r>
           <w:rPr>
@@ -350,169 +190,7 @@
             <w:szCs w:val="24"/>
             <w:lang w:eastAsia="de-DE"/>
           </w:rPr>
-          <w:t>“</w:t>
-        </w:r>
-        <w:proofErr w:type="spellStart"/>
-        <w:r>
-          <w:rPr>
-            <w:rFonts w:ascii="Times New Roman" w:eastAsia="Times New Roman" w:hAnsi="Times New Roman" w:cs="Times New Roman"/>
-            <w:sz w:val="24"/>
-            <w:szCs w:val="24"/>
-            <w:lang w:eastAsia="de-DE"/>
-          </w:rPr>
-          <w:t>Kharb</w:t>
-        </w:r>
-        <w:proofErr w:type="spellEnd"/>
-        <w:r>
-          <w:rPr>
-            <w:rFonts w:ascii="Times New Roman" w:eastAsia="Times New Roman" w:hAnsi="Times New Roman" w:cs="Times New Roman"/>
-            <w:sz w:val="24"/>
-            <w:szCs w:val="24"/>
-            <w:lang w:eastAsia="de-DE"/>
-          </w:rPr>
-          <w:t xml:space="preserve"> - 2016 - </w:t>
-        </w:r>
-        <w:proofErr w:type="spellStart"/>
-        <w:r>
-          <w:rPr>
-            <w:rFonts w:ascii="Times New Roman" w:eastAsia="Times New Roman" w:hAnsi="Times New Roman" w:cs="Times New Roman"/>
-            <w:sz w:val="24"/>
-            <w:szCs w:val="24"/>
-            <w:lang w:eastAsia="de-DE"/>
-          </w:rPr>
-          <w:t>Automated</w:t>
-        </w:r>
-        <w:proofErr w:type="spellEnd"/>
-        <w:r>
-          <w:rPr>
-            <w:rFonts w:ascii="Times New Roman" w:eastAsia="Times New Roman" w:hAnsi="Times New Roman" w:cs="Times New Roman"/>
-            <w:sz w:val="24"/>
-            <w:szCs w:val="24"/>
-            <w:lang w:eastAsia="de-DE"/>
-          </w:rPr>
-          <w:t xml:space="preserve"> </w:t>
-        </w:r>
-        <w:proofErr w:type="spellStart"/>
-        <w:r>
-          <w:rPr>
-            <w:rFonts w:ascii="Times New Roman" w:eastAsia="Times New Roman" w:hAnsi="Times New Roman" w:cs="Times New Roman"/>
-            <w:sz w:val="24"/>
-            <w:szCs w:val="24"/>
-            <w:lang w:eastAsia="de-DE"/>
-          </w:rPr>
-          <w:t>Deployment</w:t>
-        </w:r>
-        <w:proofErr w:type="spellEnd"/>
-        <w:r>
-          <w:rPr>
-            <w:rFonts w:ascii="Times New Roman" w:eastAsia="Times New Roman" w:hAnsi="Times New Roman" w:cs="Times New Roman"/>
-            <w:sz w:val="24"/>
-            <w:szCs w:val="24"/>
-            <w:lang w:eastAsia="de-DE"/>
-          </w:rPr>
-          <w:t xml:space="preserve"> </w:t>
-        </w:r>
-        <w:proofErr w:type="spellStart"/>
-        <w:r>
-          <w:rPr>
-            <w:rFonts w:ascii="Times New Roman" w:eastAsia="Times New Roman" w:hAnsi="Times New Roman" w:cs="Times New Roman"/>
-            <w:sz w:val="24"/>
-            <w:szCs w:val="24"/>
-            <w:lang w:eastAsia="de-DE"/>
-          </w:rPr>
-          <w:t>of</w:t>
-        </w:r>
-        <w:proofErr w:type="spellEnd"/>
-        <w:r>
-          <w:rPr>
-            <w:rFonts w:ascii="Times New Roman" w:eastAsia="Times New Roman" w:hAnsi="Times New Roman" w:cs="Times New Roman"/>
-            <w:sz w:val="24"/>
-            <w:szCs w:val="24"/>
-            <w:lang w:eastAsia="de-DE"/>
-          </w:rPr>
-          <w:t xml:space="preserve"> Software Containers </w:t>
-        </w:r>
-        <w:proofErr w:type="spellStart"/>
-        <w:proofErr w:type="gramStart"/>
-        <w:r>
-          <w:rPr>
-            <w:rFonts w:ascii="Times New Roman" w:eastAsia="Times New Roman" w:hAnsi="Times New Roman" w:cs="Times New Roman"/>
-            <w:sz w:val="24"/>
-            <w:szCs w:val="24"/>
-            <w:lang w:eastAsia="de-DE"/>
-          </w:rPr>
-          <w:t>Using</w:t>
-        </w:r>
-        <w:proofErr w:type="spellEnd"/>
-        <w:r>
-          <w:rPr>
-            <w:rFonts w:ascii="Times New Roman" w:eastAsia="Times New Roman" w:hAnsi="Times New Roman" w:cs="Times New Roman"/>
-            <w:sz w:val="24"/>
-            <w:szCs w:val="24"/>
-            <w:lang w:eastAsia="de-DE"/>
-          </w:rPr>
-          <w:t xml:space="preserve"> .</w:t>
-        </w:r>
-        <w:proofErr w:type="spellStart"/>
-        <w:r>
-          <w:rPr>
-            <w:rFonts w:ascii="Times New Roman" w:eastAsia="Times New Roman" w:hAnsi="Times New Roman" w:cs="Times New Roman"/>
-            <w:sz w:val="24"/>
-            <w:szCs w:val="24"/>
-            <w:lang w:eastAsia="de-DE"/>
-          </w:rPr>
-          <w:t>Pdf</w:t>
-        </w:r>
-        <w:proofErr w:type="spellEnd"/>
-        <w:proofErr w:type="gramEnd"/>
-        <w:r>
-          <w:rPr>
-            <w:rFonts w:ascii="Times New Roman" w:eastAsia="Times New Roman" w:hAnsi="Times New Roman" w:cs="Times New Roman"/>
-            <w:sz w:val="24"/>
-            <w:szCs w:val="24"/>
-            <w:lang w:eastAsia="de-DE"/>
-          </w:rPr>
-          <w:t xml:space="preserve">.” </w:t>
-        </w:r>
-        <w:proofErr w:type="spellStart"/>
-        <w:r>
-          <w:rPr>
-            <w:rFonts w:ascii="Times New Roman" w:eastAsia="Times New Roman" w:hAnsi="Times New Roman" w:cs="Times New Roman"/>
-            <w:sz w:val="24"/>
-            <w:szCs w:val="24"/>
-            <w:lang w:eastAsia="de-DE"/>
-          </w:rPr>
-          <w:t>Accessed</w:t>
-        </w:r>
-        <w:proofErr w:type="spellEnd"/>
-        <w:r>
-          <w:rPr>
-            <w:rFonts w:ascii="Times New Roman" w:eastAsia="Times New Roman" w:hAnsi="Times New Roman" w:cs="Times New Roman"/>
-            <w:sz w:val="24"/>
-            <w:szCs w:val="24"/>
-            <w:lang w:eastAsia="de-DE"/>
-          </w:rPr>
-          <w:t xml:space="preserve"> </w:t>
-        </w:r>
-        <w:proofErr w:type="spellStart"/>
-        <w:r>
-          <w:rPr>
-            <w:rFonts w:ascii="Times New Roman" w:eastAsia="Times New Roman" w:hAnsi="Times New Roman" w:cs="Times New Roman"/>
-            <w:sz w:val="24"/>
-            <w:szCs w:val="24"/>
-            <w:lang w:eastAsia="de-DE"/>
-          </w:rPr>
-          <w:t>January</w:t>
-        </w:r>
-        <w:proofErr w:type="spellEnd"/>
-        <w:r>
-          <w:rPr>
-            <w:rFonts w:ascii="Times New Roman" w:eastAsia="Times New Roman" w:hAnsi="Times New Roman" w:cs="Times New Roman"/>
-            <w:sz w:val="24"/>
-            <w:szCs w:val="24"/>
-            <w:lang w:eastAsia="de-DE"/>
-          </w:rPr>
-          <w:t xml:space="preserve"> 24, 2020. </w:t>
+          <w:t xml:space="preserve">“Kharb - 2016 - Automated Deployment of Software Containers Using .Pdf.” Accessed January 24, 2020. </w:t>
         </w:r>
         <w:r>
           <w:rPr>
@@ -592,87 +270,7 @@
             <w:szCs w:val="24"/>
             <w:lang w:eastAsia="de-DE"/>
           </w:rPr>
-          <w:t xml:space="preserve">“Singh and Singh - 2016 - Containers &amp; Docker Emerging </w:t>
-        </w:r>
-        <w:proofErr w:type="spellStart"/>
-        <w:r>
-          <w:rPr>
-            <w:rFonts w:ascii="Times New Roman" w:eastAsia="Times New Roman" w:hAnsi="Times New Roman" w:cs="Times New Roman"/>
-            <w:sz w:val="24"/>
-            <w:szCs w:val="24"/>
-            <w:lang w:eastAsia="de-DE"/>
-          </w:rPr>
-          <w:t>Roles</w:t>
-        </w:r>
-        <w:proofErr w:type="spellEnd"/>
-        <w:r>
-          <w:rPr>
-            <w:rFonts w:ascii="Times New Roman" w:eastAsia="Times New Roman" w:hAnsi="Times New Roman" w:cs="Times New Roman"/>
-            <w:sz w:val="24"/>
-            <w:szCs w:val="24"/>
-            <w:lang w:eastAsia="de-DE"/>
-          </w:rPr>
-          <w:t xml:space="preserve"> &amp; Future </w:t>
-        </w:r>
-        <w:proofErr w:type="spellStart"/>
-        <w:r>
-          <w:rPr>
-            <w:rFonts w:ascii="Times New Roman" w:eastAsia="Times New Roman" w:hAnsi="Times New Roman" w:cs="Times New Roman"/>
-            <w:sz w:val="24"/>
-            <w:szCs w:val="24"/>
-            <w:lang w:eastAsia="de-DE"/>
-          </w:rPr>
-          <w:t>of</w:t>
-        </w:r>
-        <w:proofErr w:type="spellEnd"/>
-        <w:r>
-          <w:rPr>
-            <w:rFonts w:ascii="Times New Roman" w:eastAsia="Times New Roman" w:hAnsi="Times New Roman" w:cs="Times New Roman"/>
-            <w:sz w:val="24"/>
-            <w:szCs w:val="24"/>
-            <w:lang w:eastAsia="de-DE"/>
-          </w:rPr>
-          <w:t xml:space="preserve"> </w:t>
-        </w:r>
-        <w:proofErr w:type="spellStart"/>
-        <w:r>
-          <w:rPr>
-            <w:rFonts w:ascii="Times New Roman" w:eastAsia="Times New Roman" w:hAnsi="Times New Roman" w:cs="Times New Roman"/>
-            <w:sz w:val="24"/>
-            <w:szCs w:val="24"/>
-            <w:lang w:eastAsia="de-DE"/>
-          </w:rPr>
-          <w:t>Cl.Pdf</w:t>
-        </w:r>
-        <w:proofErr w:type="spellEnd"/>
-        <w:r>
-          <w:rPr>
-            <w:rFonts w:ascii="Times New Roman" w:eastAsia="Times New Roman" w:hAnsi="Times New Roman" w:cs="Times New Roman"/>
-            <w:sz w:val="24"/>
-            <w:szCs w:val="24"/>
-            <w:lang w:eastAsia="de-DE"/>
-          </w:rPr>
-          <w:t xml:space="preserve">,” </w:t>
-        </w:r>
-        <w:proofErr w:type="spellStart"/>
-        <w:r>
-          <w:rPr>
-            <w:rFonts w:ascii="Times New Roman" w:eastAsia="Times New Roman" w:hAnsi="Times New Roman" w:cs="Times New Roman"/>
-            <w:sz w:val="24"/>
-            <w:szCs w:val="24"/>
-            <w:lang w:eastAsia="de-DE"/>
-          </w:rPr>
-          <w:t>n.d</w:t>
-        </w:r>
-        <w:proofErr w:type="spellEnd"/>
-        <w:r>
-          <w:rPr>
-            <w:rFonts w:ascii="Times New Roman" w:eastAsia="Times New Roman" w:hAnsi="Times New Roman" w:cs="Times New Roman"/>
-            <w:sz w:val="24"/>
-            <w:szCs w:val="24"/>
-            <w:lang w:eastAsia="de-DE"/>
-          </w:rPr>
-          <w:t>.</w:t>
+          <w:t>“Singh and Singh - 2016 - Containers &amp; Docker Emerging Roles &amp; Future of Cl.Pdf,” n.d.</w:t>
         </w:r>
       </w:ins>
     </w:p>
@@ -696,147 +294,7 @@
             <w:szCs w:val="24"/>
             <w:lang w:eastAsia="de-DE"/>
           </w:rPr>
-          <w:t>“</w:t>
-        </w:r>
-        <w:proofErr w:type="spellStart"/>
-        <w:r>
-          <w:rPr>
-            <w:rFonts w:ascii="Times New Roman" w:eastAsia="Times New Roman" w:hAnsi="Times New Roman" w:cs="Times New Roman"/>
-            <w:sz w:val="24"/>
-            <w:szCs w:val="24"/>
-            <w:lang w:eastAsia="de-DE"/>
-          </w:rPr>
-          <w:t>Dua</w:t>
-        </w:r>
-        <w:proofErr w:type="spellEnd"/>
-        <w:r>
-          <w:rPr>
-            <w:rFonts w:ascii="Times New Roman" w:eastAsia="Times New Roman" w:hAnsi="Times New Roman" w:cs="Times New Roman"/>
-            <w:sz w:val="24"/>
-            <w:szCs w:val="24"/>
-            <w:lang w:eastAsia="de-DE"/>
-          </w:rPr>
-          <w:t xml:space="preserve"> et al. - 2014 - </w:t>
-        </w:r>
-        <w:proofErr w:type="spellStart"/>
-        <w:r>
-          <w:rPr>
-            <w:rFonts w:ascii="Times New Roman" w:eastAsia="Times New Roman" w:hAnsi="Times New Roman" w:cs="Times New Roman"/>
-            <w:sz w:val="24"/>
-            <w:szCs w:val="24"/>
-            <w:lang w:eastAsia="de-DE"/>
-          </w:rPr>
-          <w:t>Virtualization</w:t>
-        </w:r>
-        <w:proofErr w:type="spellEnd"/>
-        <w:r>
-          <w:rPr>
-            <w:rFonts w:ascii="Times New Roman" w:eastAsia="Times New Roman" w:hAnsi="Times New Roman" w:cs="Times New Roman"/>
-            <w:sz w:val="24"/>
-            <w:szCs w:val="24"/>
-            <w:lang w:eastAsia="de-DE"/>
-          </w:rPr>
-          <w:t xml:space="preserve"> </w:t>
-        </w:r>
-        <w:proofErr w:type="spellStart"/>
-        <w:r>
-          <w:rPr>
-            <w:rFonts w:ascii="Times New Roman" w:eastAsia="Times New Roman" w:hAnsi="Times New Roman" w:cs="Times New Roman"/>
-            <w:sz w:val="24"/>
-            <w:szCs w:val="24"/>
-            <w:lang w:eastAsia="de-DE"/>
-          </w:rPr>
-          <w:t>vs</w:t>
-        </w:r>
-        <w:proofErr w:type="spellEnd"/>
-        <w:r>
-          <w:rPr>
-            <w:rFonts w:ascii="Times New Roman" w:eastAsia="Times New Roman" w:hAnsi="Times New Roman" w:cs="Times New Roman"/>
-            <w:sz w:val="24"/>
-            <w:szCs w:val="24"/>
-            <w:lang w:eastAsia="de-DE"/>
-          </w:rPr>
-          <w:t xml:space="preserve"> </w:t>
-        </w:r>
-        <w:proofErr w:type="spellStart"/>
-        <w:r>
-          <w:rPr>
-            <w:rFonts w:ascii="Times New Roman" w:eastAsia="Times New Roman" w:hAnsi="Times New Roman" w:cs="Times New Roman"/>
-            <w:sz w:val="24"/>
-            <w:szCs w:val="24"/>
-            <w:lang w:eastAsia="de-DE"/>
-          </w:rPr>
-          <w:t>Containerization</w:t>
-        </w:r>
-        <w:proofErr w:type="spellEnd"/>
-        <w:r>
-          <w:rPr>
-            <w:rFonts w:ascii="Times New Roman" w:eastAsia="Times New Roman" w:hAnsi="Times New Roman" w:cs="Times New Roman"/>
-            <w:sz w:val="24"/>
-            <w:szCs w:val="24"/>
-            <w:lang w:eastAsia="de-DE"/>
-          </w:rPr>
-          <w:t xml:space="preserve"> </w:t>
-        </w:r>
-        <w:proofErr w:type="spellStart"/>
-        <w:r>
-          <w:rPr>
-            <w:rFonts w:ascii="Times New Roman" w:eastAsia="Times New Roman" w:hAnsi="Times New Roman" w:cs="Times New Roman"/>
-            <w:sz w:val="24"/>
-            <w:szCs w:val="24"/>
-            <w:lang w:eastAsia="de-DE"/>
-          </w:rPr>
-          <w:t>to</w:t>
-        </w:r>
-        <w:proofErr w:type="spellEnd"/>
-        <w:r>
-          <w:rPr>
-            <w:rFonts w:ascii="Times New Roman" w:eastAsia="Times New Roman" w:hAnsi="Times New Roman" w:cs="Times New Roman"/>
-            <w:sz w:val="24"/>
-            <w:szCs w:val="24"/>
-            <w:lang w:eastAsia="de-DE"/>
-          </w:rPr>
-          <w:t xml:space="preserve"> Support </w:t>
-        </w:r>
-        <w:proofErr w:type="spellStart"/>
-        <w:r>
-          <w:rPr>
-            <w:rFonts w:ascii="Times New Roman" w:eastAsia="Times New Roman" w:hAnsi="Times New Roman" w:cs="Times New Roman"/>
-            <w:sz w:val="24"/>
-            <w:szCs w:val="24"/>
-            <w:lang w:eastAsia="de-DE"/>
-          </w:rPr>
-          <w:t>PaaS.Pdf</w:t>
-        </w:r>
-        <w:proofErr w:type="spellEnd"/>
-        <w:r>
-          <w:rPr>
-            <w:rFonts w:ascii="Times New Roman" w:eastAsia="Times New Roman" w:hAnsi="Times New Roman" w:cs="Times New Roman"/>
-            <w:sz w:val="24"/>
-            <w:szCs w:val="24"/>
-            <w:lang w:eastAsia="de-DE"/>
-          </w:rPr>
-          <w:t xml:space="preserve">,” </w:t>
-        </w:r>
-        <w:proofErr w:type="spellStart"/>
-        <w:r>
-          <w:rPr>
-            <w:rFonts w:ascii="Times New Roman" w:eastAsia="Times New Roman" w:hAnsi="Times New Roman" w:cs="Times New Roman"/>
-            <w:sz w:val="24"/>
-            <w:szCs w:val="24"/>
-            <w:lang w:eastAsia="de-DE"/>
-          </w:rPr>
-          <w:t>n.d</w:t>
-        </w:r>
-        <w:proofErr w:type="spellEnd"/>
-        <w:r>
-          <w:rPr>
-            <w:rFonts w:ascii="Times New Roman" w:eastAsia="Times New Roman" w:hAnsi="Times New Roman" w:cs="Times New Roman"/>
-            <w:sz w:val="24"/>
-            <w:szCs w:val="24"/>
-            <w:lang w:eastAsia="de-DE"/>
-          </w:rPr>
-          <w:t>.</w:t>
+          <w:t>“Dua et al. - 2014 - Virtualization vs Containerization to Support PaaS.Pdf,” n.d.</w:t>
         </w:r>
       </w:ins>
     </w:p>
@@ -860,47 +318,7 @@
             <w:szCs w:val="24"/>
             <w:lang w:eastAsia="de-DE"/>
           </w:rPr>
-          <w:t>Pahl, Claus. “</w:t>
-        </w:r>
-        <w:proofErr w:type="spellStart"/>
-        <w:r>
-          <w:rPr>
-            <w:rFonts w:ascii="Times New Roman" w:eastAsia="Times New Roman" w:hAnsi="Times New Roman" w:cs="Times New Roman"/>
-            <w:sz w:val="24"/>
-            <w:szCs w:val="24"/>
-            <w:lang w:eastAsia="de-DE"/>
-          </w:rPr>
-          <w:t>Containerization</w:t>
-        </w:r>
-        <w:proofErr w:type="spellEnd"/>
-        <w:r>
-          <w:rPr>
-            <w:rFonts w:ascii="Times New Roman" w:eastAsia="Times New Roman" w:hAnsi="Times New Roman" w:cs="Times New Roman"/>
-            <w:sz w:val="24"/>
-            <w:szCs w:val="24"/>
-            <w:lang w:eastAsia="de-DE"/>
-          </w:rPr>
-          <w:t xml:space="preserve"> and </w:t>
-        </w:r>
-        <w:proofErr w:type="spellStart"/>
-        <w:r>
-          <w:rPr>
-            <w:rFonts w:ascii="Times New Roman" w:eastAsia="Times New Roman" w:hAnsi="Times New Roman" w:cs="Times New Roman"/>
-            <w:sz w:val="24"/>
-            <w:szCs w:val="24"/>
-            <w:lang w:eastAsia="de-DE"/>
-          </w:rPr>
-          <w:t>the</w:t>
-        </w:r>
-        <w:proofErr w:type="spellEnd"/>
-        <w:r>
-          <w:rPr>
-            <w:rFonts w:ascii="Times New Roman" w:eastAsia="Times New Roman" w:hAnsi="Times New Roman" w:cs="Times New Roman"/>
-            <w:sz w:val="24"/>
-            <w:szCs w:val="24"/>
-            <w:lang w:eastAsia="de-DE"/>
-          </w:rPr>
-          <w:t xml:space="preserve"> PaaS Cloud.” </w:t>
+          <w:t xml:space="preserve">Pahl, Claus. “Containerization and the PaaS Cloud.” </w:t>
         </w:r>
         <w:r>
           <w:rPr>
@@ -920,27 +338,7 @@
             <w:szCs w:val="24"/>
             <w:lang w:eastAsia="de-DE"/>
           </w:rPr>
-          <w:t xml:space="preserve"> 2, </w:t>
-        </w:r>
-        <w:proofErr w:type="spellStart"/>
-        <w:r>
-          <w:rPr>
-            <w:rFonts w:ascii="Times New Roman" w:eastAsia="Times New Roman" w:hAnsi="Times New Roman" w:cs="Times New Roman"/>
-            <w:sz w:val="24"/>
-            <w:szCs w:val="24"/>
-            <w:lang w:eastAsia="de-DE"/>
-          </w:rPr>
-          <w:t>no</w:t>
-        </w:r>
-        <w:proofErr w:type="spellEnd"/>
-        <w:r>
-          <w:rPr>
-            <w:rFonts w:ascii="Times New Roman" w:eastAsia="Times New Roman" w:hAnsi="Times New Roman" w:cs="Times New Roman"/>
-            <w:sz w:val="24"/>
-            <w:szCs w:val="24"/>
-            <w:lang w:eastAsia="de-DE"/>
-          </w:rPr>
-          <w:t xml:space="preserve">. 3 (May 2015): 24–31. </w:t>
+          <w:t xml:space="preserve"> 2, no. 3 (May 2015): 24–31. </w:t>
         </w:r>
         <w:r>
           <w:rPr>
@@ -1056,24 +454,48 @@
           <w:numId w:val="1"/>
         </w:numPr>
         <w:rPr>
-          <w:ins w:id="18" w:author="Yves Torsten Staudenmaier" w:date="2020-03-16T11:30:00Z"/>
+          <w:ins w:id="18" w:author="Yves Staudenmaier" w:date="2020-03-17T10:37:00Z"/>
         </w:rPr>
       </w:pPr>
       <w:ins w:id="19" w:author="Yves Torsten Staudenmaier" w:date="2020-03-16T11:30:00Z">
         <w:r>
-          <w:t>Konzepte/</w:t>
-        </w:r>
-        <w:proofErr w:type="spellStart"/>
-        <w:r>
-          <w:t>fundamentals</w:t>
-        </w:r>
-      </w:ins>
-      <w:proofErr w:type="spellEnd"/>
+          <w:t>Konzepte/fundamentals</w:t>
+        </w:r>
+      </w:ins>
       <w:ins w:id="20" w:author="Yves Torsten Staudenmaier" w:date="2020-03-16T11:31:00Z">
         <w:r>
           <w:t>/Architektur</w:t>
         </w:r>
       </w:ins>
+      <w:ins w:id="21" w:author="Yves Staudenmaier" w:date="2020-03-17T09:18:00Z">
+        <w:r>
+          <w:t xml:space="preserve"> (Pah</w:t>
+        </w:r>
+      </w:ins>
+      <w:ins w:id="22" w:author="Yves Staudenmaier" w:date="2020-03-17T09:19:00Z">
+        <w:r>
+          <w:t>l: Abbildung nutzen?)</w:t>
+        </w:r>
+      </w:ins>
+    </w:p>
+    <w:p>
+      <w:pPr>
+        <w:pStyle w:val="Listenabsatz"/>
+        <w:numPr>
+          <w:ilvl w:val="1"/>
+          <w:numId w:val="1"/>
+        </w:numPr>
+        <w:rPr>
+          <w:ins w:id="23" w:author="Yves Torsten Staudenmaier" w:date="2020-03-16T11:30:00Z"/>
+        </w:rPr>
+      </w:pPr>
+      <w:ins w:id="24" w:author="Yves Staudenmaier" w:date="2020-03-17T10:37:00Z">
+        <w:r>
+          <w:t>Docker als de-facto Standard</w:t>
+        </w:r>
+      </w:ins>
+      <w:bookmarkStart w:id="25" w:name="_GoBack"/>
+      <w:bookmarkEnd w:id="25"/>
     </w:p>
     <w:p>
       <w:pPr>
@@ -1083,10 +505,10 @@
           <w:numId w:val="1"/>
         </w:numPr>
         <w:rPr>
-          <w:ins w:id="21" w:author="Yves Torsten Staudenmaier" w:date="2020-03-16T11:31:00Z"/>
-        </w:rPr>
-      </w:pPr>
-      <w:ins w:id="22" w:author="Yves Torsten Staudenmaier" w:date="2020-03-16T11:30:00Z">
+          <w:ins w:id="26" w:author="Yves Torsten Staudenmaier" w:date="2020-03-16T11:31:00Z"/>
+        </w:rPr>
+      </w:pPr>
+      <w:ins w:id="27" w:author="Yves Torsten Staudenmaier" w:date="2020-03-16T11:30:00Z">
         <w:r>
           <w:t xml:space="preserve">Vorteile </w:t>
         </w:r>
@@ -1100,12 +522,17 @@
           <w:numId w:val="1"/>
         </w:numPr>
         <w:rPr>
-          <w:ins w:id="23" w:author="Yves Torsten Staudenmaier" w:date="2020-03-16T11:31:00Z"/>
-        </w:rPr>
-      </w:pPr>
-      <w:ins w:id="24" w:author="Yves Torsten Staudenmaier" w:date="2020-03-16T11:31:00Z">
+          <w:ins w:id="28" w:author="Yves Torsten Staudenmaier" w:date="2020-03-16T11:31:00Z"/>
+        </w:rPr>
+      </w:pPr>
+      <w:ins w:id="29" w:author="Yves Torsten Staudenmaier" w:date="2020-03-16T11:31:00Z">
         <w:r>
           <w:t xml:space="preserve">Vorteile </w:t>
+        </w:r>
+      </w:ins>
+      <w:ins w:id="30" w:author="Yves Staudenmaier" w:date="2020-03-17T10:29:00Z">
+        <w:r>
+          <w:t>(Khard)</w:t>
         </w:r>
       </w:ins>
     </w:p>
@@ -1117,25 +544,15 @@
           <w:numId w:val="1"/>
         </w:numPr>
         <w:rPr>
-          <w:ins w:id="25" w:author="Yves Torsten Staudenmaier" w:date="2020-03-16T11:38:00Z"/>
-        </w:rPr>
-      </w:pPr>
-      <w:proofErr w:type="spellStart"/>
-      <w:ins w:id="26" w:author="Yves Torsten Staudenmaier" w:date="2020-03-16T11:31:00Z">
-        <w:r>
-          <w:t>Helps</w:t>
-        </w:r>
-        <w:proofErr w:type="spellEnd"/>
-        <w:r>
-          <w:t xml:space="preserve"> </w:t>
-        </w:r>
-        <w:proofErr w:type="spellStart"/>
-        <w:r>
-          <w:t>with</w:t>
-        </w:r>
-      </w:ins>
-      <w:proofErr w:type="spellEnd"/>
-      <w:ins w:id="27" w:author="Yves Torsten Staudenmaier" w:date="2020-03-16T11:38:00Z">
+          <w:ins w:id="31" w:author="Yves Torsten Staudenmaier" w:date="2020-03-16T11:38:00Z"/>
+        </w:rPr>
+      </w:pPr>
+      <w:ins w:id="32" w:author="Yves Torsten Staudenmaier" w:date="2020-03-16T11:31:00Z">
+        <w:r>
+          <w:t>Helps with</w:t>
+        </w:r>
+      </w:ins>
+      <w:ins w:id="33" w:author="Yves Torsten Staudenmaier" w:date="2020-03-16T11:38:00Z">
         <w:r>
           <w:t xml:space="preserve"> xx</w:t>
         </w:r>
@@ -1149,9 +566,9 @@
           <w:numId w:val="1"/>
         </w:numPr>
         <w:rPr>
-          <w:ins w:id="28" w:author="Yves Torsten Staudenmaier" w:date="2020-03-16T13:05:00Z"/>
-        </w:rPr>
-        <w:pPrChange w:id="29" w:author="Yves Torsten Staudenmaier" w:date="2020-03-16T13:05:00Z">
+          <w:ins w:id="34" w:author="Yves Torsten Staudenmaier" w:date="2020-03-16T13:05:00Z"/>
+        </w:rPr>
+        <w:pPrChange w:id="35" w:author="Yves Torsten Staudenmaier" w:date="2020-03-16T13:05:00Z">
           <w:pPr>
             <w:pStyle w:val="Listenabsatz"/>
             <w:numPr>
@@ -1162,12 +579,14 @@
           </w:pPr>
         </w:pPrChange>
       </w:pPr>
-      <w:ins w:id="30" w:author="Yves Torsten Staudenmaier" w:date="2020-03-16T13:05:00Z">
-        <w:r>
-          <w:t>Vergleich VM/Container</w:t>
-        </w:r>
-        <w:r>
-          <w:t xml:space="preserve"> im Bereich PaaS</w:t>
+      <w:ins w:id="36" w:author="Yves Torsten Staudenmaier" w:date="2020-03-16T13:05:00Z">
+        <w:r>
+          <w:t>Vergleich VM/Container im Bereich PaaS</w:t>
+        </w:r>
+      </w:ins>
+      <w:ins w:id="37" w:author="Yves Staudenmaier" w:date="2020-03-17T09:15:00Z">
+        <w:r>
+          <w:t xml:space="preserve"> (Pahl)</w:t>
         </w:r>
       </w:ins>
     </w:p>
@@ -1178,12 +597,77 @@
           <w:ilvl w:val="0"/>
           <w:numId w:val="1"/>
         </w:numPr>
-        <w:pPrChange w:id="31" w:author="Yves Torsten Staudenmaier" w:date="2020-03-16T13:05:00Z">
+        <w:rPr>
+          <w:ins w:id="38" w:author="Yves Staudenmaier" w:date="2020-03-17T10:13:00Z"/>
+        </w:rPr>
+      </w:pPr>
+      <w:ins w:id="39" w:author="Yves Staudenmaier" w:date="2020-03-17T10:04:00Z">
+        <w:r>
+          <w:t>Orchestrierung/Cluster-Bildung</w:t>
+        </w:r>
+      </w:ins>
+    </w:p>
+    <w:p>
+      <w:pPr>
+        <w:pStyle w:val="Listenabsatz"/>
+        <w:numPr>
+          <w:ilvl w:val="1"/>
+          <w:numId w:val="1"/>
+        </w:numPr>
+        <w:rPr>
+          <w:ins w:id="40" w:author="Yves Staudenmaier" w:date="2020-03-17T10:13:00Z"/>
+        </w:rPr>
+      </w:pPr>
+      <w:ins w:id="41" w:author="Yves Staudenmaier" w:date="2020-03-17T10:13:00Z">
+        <w:r>
+          <w:t xml:space="preserve">Meta-Ebene </w:t>
+        </w:r>
+      </w:ins>
+    </w:p>
+    <w:p>
+      <w:pPr>
+        <w:pStyle w:val="Listenabsatz"/>
+        <w:numPr>
+          <w:ilvl w:val="1"/>
+          <w:numId w:val="1"/>
+        </w:numPr>
+        <w:rPr>
+          <w:ins w:id="42" w:author="Yves Staudenmaier" w:date="2020-03-17T10:13:00Z"/>
+        </w:rPr>
+      </w:pPr>
+      <w:ins w:id="43" w:author="Yves Staudenmaier" w:date="2020-03-17T10:13:00Z">
+        <w:r>
+          <w:t xml:space="preserve">Konzepte </w:t>
+        </w:r>
+      </w:ins>
+    </w:p>
+    <w:p>
+      <w:pPr>
+        <w:pStyle w:val="Listenabsatz"/>
+        <w:numPr>
+          <w:ilvl w:val="1"/>
+          <w:numId w:val="1"/>
+        </w:numPr>
+        <w:pPrChange w:id="44" w:author="Yves Staudenmaier" w:date="2020-03-17T10:13:00Z">
           <w:pPr/>
         </w:pPrChange>
       </w:pPr>
-      <w:bookmarkStart w:id="32" w:name="_GoBack"/>
-      <w:bookmarkEnd w:id="32"/>
+      <w:ins w:id="45" w:author="Yves Staudenmaier" w:date="2020-03-17T10:13:00Z">
+        <w:r>
+          <w:t>Kubernetes Grundlagen</w:t>
+        </w:r>
+      </w:ins>
+      <w:ins w:id="46" w:author="Yves Staudenmaier" w:date="2020-03-17T10:19:00Z">
+        <w:r>
+          <w:t xml:space="preserve"> (Pahl </w:t>
+        </w:r>
+        <w:r>
+          <w:sym w:font="Wingdings" w:char="F0E0"/>
+        </w:r>
+        <w:r>
+          <w:t xml:space="preserve"> TOSCA)</w:t>
+        </w:r>
+      </w:ins>
     </w:p>
     <w:sectPr>
       <w:pgSz w:w="11906" w:h="16838"/>
@@ -1317,7 +801,7 @@
       </w:pPr>
     </w:pPrDefault>
   </w:docDefaults>
-  <w:latentStyles w:defLockedState="0" w:defUIPriority="99" w:defSemiHidden="0" w:defUnhideWhenUsed="0" w:defQFormat="0" w:count="375">
+  <w:latentStyles w:defLockedState="0" w:defUIPriority="99" w:defSemiHidden="0" w:defUnhideWhenUsed="0" w:defQFormat="0" w:count="377">
     <w:lsdException w:name="Normal" w:uiPriority="0" w:qFormat="1"/>
     <w:lsdException w:name="heading 1" w:uiPriority="9" w:qFormat="1"/>
     <w:lsdException w:name="heading 2" w:semiHidden="1" w:uiPriority="9" w:unhideWhenUsed="1" w:qFormat="1"/>
@@ -1423,7 +907,6 @@
     <w:lsdException w:name="HTML Sample" w:semiHidden="1" w:unhideWhenUsed="1"/>
     <w:lsdException w:name="HTML Typewriter" w:semiHidden="1" w:unhideWhenUsed="1"/>
     <w:lsdException w:name="HTML Variable" w:semiHidden="1" w:unhideWhenUsed="1"/>
-    <w:lsdException w:name="Normal Table" w:semiHidden="1" w:unhideWhenUsed="1"/>
     <w:lsdException w:name="annotation subject" w:semiHidden="1" w:unhideWhenUsed="1"/>
     <w:lsdException w:name="No List" w:semiHidden="1" w:unhideWhenUsed="1"/>
     <w:lsdException w:name="Outline List 1" w:semiHidden="1" w:unhideWhenUsed="1"/>
@@ -1469,11 +952,9 @@
     <w:lsdException w:name="Table Subtle 1" w:semiHidden="1" w:unhideWhenUsed="1"/>
     <w:lsdException w:name="Table Subtle 2" w:semiHidden="1" w:unhideWhenUsed="1"/>
     <w:lsdException w:name="Table Web 1" w:semiHidden="1" w:unhideWhenUsed="1"/>
-    <w:lsdException w:name="Table Web 2" w:semiHidden="1" w:unhideWhenUsed="1"/>
     <w:lsdException w:name="Table Web 3" w:semiHidden="1" w:unhideWhenUsed="1"/>
     <w:lsdException w:name="Balloon Text" w:semiHidden="1" w:unhideWhenUsed="1"/>
     <w:lsdException w:name="Table Grid" w:uiPriority="39"/>
-    <w:lsdException w:name="Table Theme" w:semiHidden="1" w:unhideWhenUsed="1"/>
     <w:lsdException w:name="Placeholder Text" w:semiHidden="1"/>
     <w:lsdException w:name="No Spacing" w:uiPriority="1" w:qFormat="1"/>
     <w:lsdException w:name="Light Shading" w:uiPriority="60"/>
@@ -1693,6 +1174,8 @@
     <w:lsdException w:name="Smart Hyperlink" w:semiHidden="1" w:unhideWhenUsed="1"/>
     <w:lsdException w:name="Hashtag" w:semiHidden="1" w:unhideWhenUsed="1"/>
     <w:lsdException w:name="Unresolved Mention" w:semiHidden="1" w:unhideWhenUsed="1"/>
+    <w:lsdException w:name="Smart Link" w:semiHidden="1" w:unhideWhenUsed="1"/>
+    <w:lsdException w:name="Smart Link Error" w:semiHidden="1" w:unhideWhenUsed="1"/>
   </w:latentStyles>
   <w:style w:type="paragraph" w:default="1" w:styleId="Standard">
     <w:name w:val="Normal"/>

</xml_diff>